<commit_message>
Fix Go square passing and same cost properties bugs
Improve docstrings, comments.
</commit_message>
<xml_diff>
--- a/docs/CO2402 Assignment Checklist.docx
+++ b/docs/CO2402 Assignment Checklist.docx
@@ -45,8 +45,8 @@
       </w:tblPr>
       <w:tblGrid>
         <w:gridCol w:w="4957"/>
-        <w:gridCol w:w="1214"/>
-        <w:gridCol w:w="4054"/>
+        <w:gridCol w:w="1213"/>
+        <w:gridCol w:w="4055"/>
       </w:tblGrid>
       <w:tr>
         <w:trPr/>
@@ -58,7 +58,8 @@
           <w:p>
             <w:pPr>
               <w:pStyle w:val="Normal"/>
-              <w:widowControl/>
+              <w:widowControl w:val="false"/>
+              <w:suppressAutoHyphens w:val="true"/>
               <w:spacing w:lineRule="auto" w:line="240" w:before="0" w:after="0"/>
               <w:jc w:val="left"/>
               <w:rPr>
@@ -83,13 +84,14 @@
         </w:tc>
         <w:tc>
           <w:tcPr>
-            <w:tcW w:w="1214" w:type="dxa"/>
-            <w:tcBorders/>
-          </w:tcPr>
-          <w:p>
-            <w:pPr>
-              <w:pStyle w:val="Normal"/>
-              <w:widowControl/>
+            <w:tcW w:w="1213" w:type="dxa"/>
+            <w:tcBorders/>
+          </w:tcPr>
+          <w:p>
+            <w:pPr>
+              <w:pStyle w:val="Normal"/>
+              <w:widowControl w:val="false"/>
+              <w:suppressAutoHyphens w:val="true"/>
               <w:spacing w:lineRule="auto" w:line="240" w:before="0" w:after="0"/>
               <w:jc w:val="left"/>
               <w:rPr>
@@ -114,13 +116,14 @@
         </w:tc>
         <w:tc>
           <w:tcPr>
-            <w:tcW w:w="4054" w:type="dxa"/>
-            <w:tcBorders/>
-          </w:tcPr>
-          <w:p>
-            <w:pPr>
-              <w:pStyle w:val="Normal"/>
-              <w:widowControl/>
+            <w:tcW w:w="4055" w:type="dxa"/>
+            <w:tcBorders/>
+          </w:tcPr>
+          <w:p>
+            <w:pPr>
+              <w:pStyle w:val="Normal"/>
+              <w:widowControl w:val="false"/>
+              <w:suppressAutoHyphens w:val="true"/>
               <w:spacing w:lineRule="auto" w:line="240" w:before="0" w:after="0"/>
               <w:jc w:val="left"/>
               <w:rPr>
@@ -156,7 +159,8 @@
           <w:p>
             <w:pPr>
               <w:pStyle w:val="Normal"/>
-              <w:widowControl/>
+              <w:widowControl w:val="false"/>
+              <w:suppressAutoHyphens w:val="true"/>
               <w:spacing w:lineRule="auto" w:line="240" w:before="0" w:after="0"/>
               <w:jc w:val="left"/>
               <w:rPr>
@@ -192,7 +196,8 @@
           <w:p>
             <w:pPr>
               <w:pStyle w:val="Normal"/>
-              <w:widowControl/>
+              <w:widowControl w:val="false"/>
+              <w:suppressAutoHyphens w:val="true"/>
               <w:spacing w:lineRule="auto" w:line="240" w:before="0" w:after="0"/>
               <w:jc w:val="left"/>
               <w:rPr>
@@ -217,43 +222,45 @@
         </w:tc>
         <w:tc>
           <w:tcPr>
-            <w:tcW w:w="1214" w:type="dxa"/>
-            <w:tcBorders/>
-          </w:tcPr>
-          <w:p>
-            <w:pPr>
-              <w:pStyle w:val="Normal"/>
-              <w:widowControl/>
-              <w:spacing w:lineRule="auto" w:line="240" w:before="0" w:after="0"/>
-              <w:jc w:val="left"/>
-              <w:rPr>
-                <w:rFonts w:ascii="Calibri" w:hAnsi="Calibri" w:eastAsia="游明朝" w:cs=""/>
-                <w:kern w:val="0"/>
-                <w:sz w:val="22"/>
-                <w:szCs w:val="22"/>
-                <w:lang w:val="en-GB" w:eastAsia="ja-JP" w:bidi="ar-SA"/>
-              </w:rPr>
-            </w:pPr>
-            <w:r>
-              <w:rPr>
-                <w:rFonts w:eastAsia="游明朝" w:cs=""/>
-                <w:kern w:val="0"/>
-                <w:sz w:val="22"/>
-                <w:szCs w:val="22"/>
-                <w:lang w:val="en-GB" w:eastAsia="ja-JP" w:bidi="ar-SA"/>
-              </w:rPr>
-            </w:r>
-          </w:p>
-        </w:tc>
-        <w:tc>
-          <w:tcPr>
-            <w:tcW w:w="4054" w:type="dxa"/>
-            <w:tcBorders/>
-          </w:tcPr>
-          <w:p>
-            <w:pPr>
-              <w:pStyle w:val="Normal"/>
-              <w:widowControl/>
+            <w:tcW w:w="1213" w:type="dxa"/>
+            <w:tcBorders/>
+          </w:tcPr>
+          <w:p>
+            <w:pPr>
+              <w:pStyle w:val="Normal"/>
+              <w:widowControl w:val="false"/>
+              <w:suppressAutoHyphens w:val="true"/>
+              <w:spacing w:lineRule="auto" w:line="240" w:before="0" w:after="0"/>
+              <w:jc w:val="left"/>
+              <w:rPr>
+                <w:rFonts w:ascii="Calibri" w:hAnsi="Calibri" w:eastAsia="游明朝" w:cs=""/>
+                <w:kern w:val="0"/>
+                <w:sz w:val="22"/>
+                <w:szCs w:val="22"/>
+                <w:lang w:val="en-GB" w:eastAsia="ja-JP" w:bidi="ar-SA"/>
+              </w:rPr>
+            </w:pPr>
+            <w:r>
+              <w:rPr>
+                <w:rFonts w:eastAsia="游明朝" w:cs=""/>
+                <w:kern w:val="0"/>
+                <w:sz w:val="22"/>
+                <w:szCs w:val="22"/>
+                <w:lang w:val="en-GB" w:eastAsia="ja-JP" w:bidi="ar-SA"/>
+              </w:rPr>
+            </w:r>
+          </w:p>
+        </w:tc>
+        <w:tc>
+          <w:tcPr>
+            <w:tcW w:w="4055" w:type="dxa"/>
+            <w:tcBorders/>
+          </w:tcPr>
+          <w:p>
+            <w:pPr>
+              <w:pStyle w:val="Normal"/>
+              <w:widowControl w:val="false"/>
+              <w:suppressAutoHyphens w:val="true"/>
               <w:spacing w:lineRule="auto" w:line="240" w:before="0" w:after="0"/>
               <w:jc w:val="left"/>
               <w:rPr>
@@ -286,7 +293,8 @@
           <w:p>
             <w:pPr>
               <w:pStyle w:val="Normal"/>
-              <w:widowControl/>
+              <w:widowControl w:val="false"/>
+              <w:suppressAutoHyphens w:val="true"/>
               <w:spacing w:lineRule="auto" w:line="240" w:before="0" w:after="0"/>
               <w:jc w:val="left"/>
               <w:rPr>
@@ -311,43 +319,45 @@
         </w:tc>
         <w:tc>
           <w:tcPr>
-            <w:tcW w:w="1214" w:type="dxa"/>
-            <w:tcBorders/>
-          </w:tcPr>
-          <w:p>
-            <w:pPr>
-              <w:pStyle w:val="Normal"/>
-              <w:widowControl/>
-              <w:spacing w:lineRule="auto" w:line="240" w:before="0" w:after="0"/>
-              <w:jc w:val="left"/>
-              <w:rPr>
-                <w:rFonts w:ascii="Calibri" w:hAnsi="Calibri" w:eastAsia="游明朝" w:cs=""/>
-                <w:kern w:val="0"/>
-                <w:sz w:val="22"/>
-                <w:szCs w:val="22"/>
-                <w:lang w:val="en-GB" w:eastAsia="ja-JP" w:bidi="ar-SA"/>
-              </w:rPr>
-            </w:pPr>
-            <w:r>
-              <w:rPr>
-                <w:rFonts w:eastAsia="游明朝" w:cs=""/>
-                <w:kern w:val="0"/>
-                <w:sz w:val="22"/>
-                <w:szCs w:val="22"/>
-                <w:lang w:val="en-GB" w:eastAsia="ja-JP" w:bidi="ar-SA"/>
-              </w:rPr>
-            </w:r>
-          </w:p>
-        </w:tc>
-        <w:tc>
-          <w:tcPr>
-            <w:tcW w:w="4054" w:type="dxa"/>
-            <w:tcBorders/>
-          </w:tcPr>
-          <w:p>
-            <w:pPr>
-              <w:pStyle w:val="Normal"/>
-              <w:widowControl/>
+            <w:tcW w:w="1213" w:type="dxa"/>
+            <w:tcBorders/>
+          </w:tcPr>
+          <w:p>
+            <w:pPr>
+              <w:pStyle w:val="Normal"/>
+              <w:widowControl w:val="false"/>
+              <w:suppressAutoHyphens w:val="true"/>
+              <w:spacing w:lineRule="auto" w:line="240" w:before="0" w:after="0"/>
+              <w:jc w:val="left"/>
+              <w:rPr>
+                <w:rFonts w:ascii="Calibri" w:hAnsi="Calibri" w:eastAsia="游明朝" w:cs=""/>
+                <w:kern w:val="0"/>
+                <w:sz w:val="22"/>
+                <w:szCs w:val="22"/>
+                <w:lang w:val="en-GB" w:eastAsia="ja-JP" w:bidi="ar-SA"/>
+              </w:rPr>
+            </w:pPr>
+            <w:r>
+              <w:rPr>
+                <w:rFonts w:eastAsia="游明朝" w:cs=""/>
+                <w:kern w:val="0"/>
+                <w:sz w:val="22"/>
+                <w:szCs w:val="22"/>
+                <w:lang w:val="en-GB" w:eastAsia="ja-JP" w:bidi="ar-SA"/>
+              </w:rPr>
+            </w:r>
+          </w:p>
+        </w:tc>
+        <w:tc>
+          <w:tcPr>
+            <w:tcW w:w="4055" w:type="dxa"/>
+            <w:tcBorders/>
+          </w:tcPr>
+          <w:p>
+            <w:pPr>
+              <w:pStyle w:val="Normal"/>
+              <w:widowControl w:val="false"/>
+              <w:suppressAutoHyphens w:val="true"/>
               <w:spacing w:lineRule="auto" w:line="240" w:before="0" w:after="0"/>
               <w:jc w:val="left"/>
               <w:rPr>
@@ -382,7 +392,8 @@
           <w:p>
             <w:pPr>
               <w:pStyle w:val="Normal"/>
-              <w:widowControl/>
+              <w:widowControl w:val="false"/>
+              <w:suppressAutoHyphens w:val="true"/>
               <w:spacing w:lineRule="auto" w:line="240" w:before="0" w:after="0"/>
               <w:jc w:val="left"/>
               <w:rPr>
@@ -418,7 +429,8 @@
           <w:p>
             <w:pPr>
               <w:pStyle w:val="Normal"/>
-              <w:widowControl/>
+              <w:widowControl w:val="false"/>
+              <w:suppressAutoHyphens w:val="true"/>
               <w:spacing w:lineRule="auto" w:line="240" w:before="0" w:after="0"/>
               <w:jc w:val="left"/>
               <w:rPr>
@@ -441,43 +453,45 @@
         </w:tc>
         <w:tc>
           <w:tcPr>
-            <w:tcW w:w="1214" w:type="dxa"/>
-            <w:tcBorders/>
-          </w:tcPr>
-          <w:p>
-            <w:pPr>
-              <w:pStyle w:val="Normal"/>
-              <w:widowControl/>
-              <w:spacing w:lineRule="auto" w:line="240" w:before="0" w:after="0"/>
-              <w:jc w:val="left"/>
-              <w:rPr>
-                <w:rFonts w:ascii="Calibri" w:hAnsi="Calibri" w:eastAsia="游明朝" w:cs=""/>
-                <w:kern w:val="0"/>
-                <w:sz w:val="22"/>
-                <w:szCs w:val="22"/>
-                <w:lang w:val="en-GB" w:eastAsia="ja-JP" w:bidi="ar-SA"/>
-              </w:rPr>
-            </w:pPr>
-            <w:r>
-              <w:rPr>
-                <w:rFonts w:eastAsia="游明朝" w:cs=""/>
-                <w:kern w:val="0"/>
-                <w:sz w:val="22"/>
-                <w:szCs w:val="22"/>
-                <w:lang w:val="en-GB" w:eastAsia="ja-JP" w:bidi="ar-SA"/>
-              </w:rPr>
-            </w:r>
-          </w:p>
-        </w:tc>
-        <w:tc>
-          <w:tcPr>
-            <w:tcW w:w="4054" w:type="dxa"/>
-            <w:tcBorders/>
-          </w:tcPr>
-          <w:p>
-            <w:pPr>
-              <w:pStyle w:val="Normal"/>
-              <w:widowControl/>
+            <w:tcW w:w="1213" w:type="dxa"/>
+            <w:tcBorders/>
+          </w:tcPr>
+          <w:p>
+            <w:pPr>
+              <w:pStyle w:val="Normal"/>
+              <w:widowControl w:val="false"/>
+              <w:suppressAutoHyphens w:val="true"/>
+              <w:spacing w:lineRule="auto" w:line="240" w:before="0" w:after="0"/>
+              <w:jc w:val="left"/>
+              <w:rPr>
+                <w:rFonts w:ascii="Calibri" w:hAnsi="Calibri" w:eastAsia="游明朝" w:cs=""/>
+                <w:kern w:val="0"/>
+                <w:sz w:val="22"/>
+                <w:szCs w:val="22"/>
+                <w:lang w:val="en-GB" w:eastAsia="ja-JP" w:bidi="ar-SA"/>
+              </w:rPr>
+            </w:pPr>
+            <w:r>
+              <w:rPr>
+                <w:rFonts w:eastAsia="游明朝" w:cs=""/>
+                <w:kern w:val="0"/>
+                <w:sz w:val="22"/>
+                <w:szCs w:val="22"/>
+                <w:lang w:val="en-GB" w:eastAsia="ja-JP" w:bidi="ar-SA"/>
+              </w:rPr>
+            </w:r>
+          </w:p>
+        </w:tc>
+        <w:tc>
+          <w:tcPr>
+            <w:tcW w:w="4055" w:type="dxa"/>
+            <w:tcBorders/>
+          </w:tcPr>
+          <w:p>
+            <w:pPr>
+              <w:pStyle w:val="Normal"/>
+              <w:widowControl w:val="false"/>
+              <w:suppressAutoHyphens w:val="true"/>
               <w:spacing w:lineRule="auto" w:line="240" w:before="0" w:after="0"/>
               <w:jc w:val="left"/>
               <w:rPr>
@@ -510,7 +524,8 @@
           <w:p>
             <w:pPr>
               <w:pStyle w:val="Normal"/>
-              <w:widowControl/>
+              <w:widowControl w:val="false"/>
+              <w:suppressAutoHyphens w:val="true"/>
               <w:spacing w:lineRule="auto" w:line="240" w:before="0" w:after="0"/>
               <w:jc w:val="left"/>
               <w:rPr>
@@ -535,43 +550,45 @@
         </w:tc>
         <w:tc>
           <w:tcPr>
-            <w:tcW w:w="1214" w:type="dxa"/>
-            <w:tcBorders/>
-          </w:tcPr>
-          <w:p>
-            <w:pPr>
-              <w:pStyle w:val="Normal"/>
-              <w:widowControl/>
-              <w:spacing w:lineRule="auto" w:line="240" w:before="0" w:after="0"/>
-              <w:jc w:val="left"/>
-              <w:rPr>
-                <w:rFonts w:ascii="Calibri" w:hAnsi="Calibri" w:eastAsia="游明朝" w:cs=""/>
-                <w:kern w:val="0"/>
-                <w:sz w:val="22"/>
-                <w:szCs w:val="22"/>
-                <w:lang w:val="en-GB" w:eastAsia="ja-JP" w:bidi="ar-SA"/>
-              </w:rPr>
-            </w:pPr>
-            <w:r>
-              <w:rPr>
-                <w:rFonts w:eastAsia="游明朝" w:cs=""/>
-                <w:kern w:val="0"/>
-                <w:sz w:val="22"/>
-                <w:szCs w:val="22"/>
-                <w:lang w:val="en-GB" w:eastAsia="ja-JP" w:bidi="ar-SA"/>
-              </w:rPr>
-            </w:r>
-          </w:p>
-        </w:tc>
-        <w:tc>
-          <w:tcPr>
-            <w:tcW w:w="4054" w:type="dxa"/>
-            <w:tcBorders/>
-          </w:tcPr>
-          <w:p>
-            <w:pPr>
-              <w:pStyle w:val="Normal"/>
-              <w:widowControl/>
+            <w:tcW w:w="1213" w:type="dxa"/>
+            <w:tcBorders/>
+          </w:tcPr>
+          <w:p>
+            <w:pPr>
+              <w:pStyle w:val="Normal"/>
+              <w:widowControl w:val="false"/>
+              <w:suppressAutoHyphens w:val="true"/>
+              <w:spacing w:lineRule="auto" w:line="240" w:before="0" w:after="0"/>
+              <w:jc w:val="left"/>
+              <w:rPr>
+                <w:rFonts w:ascii="Calibri" w:hAnsi="Calibri" w:eastAsia="游明朝" w:cs=""/>
+                <w:kern w:val="0"/>
+                <w:sz w:val="22"/>
+                <w:szCs w:val="22"/>
+                <w:lang w:val="en-GB" w:eastAsia="ja-JP" w:bidi="ar-SA"/>
+              </w:rPr>
+            </w:pPr>
+            <w:r>
+              <w:rPr>
+                <w:rFonts w:eastAsia="游明朝" w:cs=""/>
+                <w:kern w:val="0"/>
+                <w:sz w:val="22"/>
+                <w:szCs w:val="22"/>
+                <w:lang w:val="en-GB" w:eastAsia="ja-JP" w:bidi="ar-SA"/>
+              </w:rPr>
+            </w:r>
+          </w:p>
+        </w:tc>
+        <w:tc>
+          <w:tcPr>
+            <w:tcW w:w="4055" w:type="dxa"/>
+            <w:tcBorders/>
+          </w:tcPr>
+          <w:p>
+            <w:pPr>
+              <w:pStyle w:val="Normal"/>
+              <w:widowControl w:val="false"/>
+              <w:suppressAutoHyphens w:val="true"/>
               <w:spacing w:lineRule="auto" w:line="240" w:before="0" w:after="0"/>
               <w:jc w:val="left"/>
               <w:rPr>
@@ -604,7 +621,8 @@
           <w:p>
             <w:pPr>
               <w:pStyle w:val="Normal"/>
-              <w:widowControl/>
+              <w:widowControl w:val="false"/>
+              <w:suppressAutoHyphens w:val="true"/>
               <w:spacing w:lineRule="auto" w:line="240" w:before="0" w:after="0"/>
               <w:jc w:val="left"/>
               <w:rPr>
@@ -629,13 +647,14 @@
         </w:tc>
         <w:tc>
           <w:tcPr>
-            <w:tcW w:w="1214" w:type="dxa"/>
-            <w:tcBorders/>
-          </w:tcPr>
-          <w:p>
-            <w:pPr>
-              <w:pStyle w:val="Normal"/>
-              <w:widowControl/>
+            <w:tcW w:w="1213" w:type="dxa"/>
+            <w:tcBorders/>
+          </w:tcPr>
+          <w:p>
+            <w:pPr>
+              <w:pStyle w:val="Normal"/>
+              <w:widowControl w:val="false"/>
+              <w:suppressAutoHyphens w:val="true"/>
               <w:spacing w:lineRule="auto" w:line="240" w:before="0" w:after="0"/>
               <w:jc w:val="left"/>
               <w:rPr>
@@ -660,13 +679,14 @@
         </w:tc>
         <w:tc>
           <w:tcPr>
-            <w:tcW w:w="4054" w:type="dxa"/>
-            <w:tcBorders/>
-          </w:tcPr>
-          <w:p>
-            <w:pPr>
-              <w:pStyle w:val="Normal"/>
-              <w:widowControl/>
+            <w:tcW w:w="4055" w:type="dxa"/>
+            <w:tcBorders/>
+          </w:tcPr>
+          <w:p>
+            <w:pPr>
+              <w:pStyle w:val="Normal"/>
+              <w:widowControl w:val="false"/>
+              <w:suppressAutoHyphens w:val="true"/>
               <w:spacing w:lineRule="auto" w:line="240" w:before="0" w:after="0"/>
               <w:jc w:val="left"/>
               <w:rPr>
@@ -699,7 +719,8 @@
           <w:p>
             <w:pPr>
               <w:pStyle w:val="Normal"/>
-              <w:widowControl/>
+              <w:widowControl w:val="false"/>
+              <w:suppressAutoHyphens w:val="true"/>
               <w:spacing w:lineRule="auto" w:line="240" w:before="0" w:after="0"/>
               <w:jc w:val="left"/>
               <w:rPr>
@@ -724,13 +745,14 @@
         </w:tc>
         <w:tc>
           <w:tcPr>
-            <w:tcW w:w="1214" w:type="dxa"/>
-            <w:tcBorders/>
-          </w:tcPr>
-          <w:p>
-            <w:pPr>
-              <w:pStyle w:val="Normal"/>
-              <w:widowControl/>
+            <w:tcW w:w="1213" w:type="dxa"/>
+            <w:tcBorders/>
+          </w:tcPr>
+          <w:p>
+            <w:pPr>
+              <w:pStyle w:val="Normal"/>
+              <w:widowControl w:val="false"/>
+              <w:suppressAutoHyphens w:val="true"/>
               <w:spacing w:lineRule="auto" w:line="240" w:before="0" w:after="0"/>
               <w:jc w:val="left"/>
               <w:rPr>
@@ -755,13 +777,14 @@
         </w:tc>
         <w:tc>
           <w:tcPr>
-            <w:tcW w:w="4054" w:type="dxa"/>
-            <w:tcBorders/>
-          </w:tcPr>
-          <w:p>
-            <w:pPr>
-              <w:pStyle w:val="Normal"/>
-              <w:widowControl/>
+            <w:tcW w:w="4055" w:type="dxa"/>
+            <w:tcBorders/>
+          </w:tcPr>
+          <w:p>
+            <w:pPr>
+              <w:pStyle w:val="Normal"/>
+              <w:widowControl w:val="false"/>
+              <w:suppressAutoHyphens w:val="true"/>
               <w:spacing w:lineRule="auto" w:line="240" w:before="0" w:after="0"/>
               <w:jc w:val="left"/>
               <w:rPr>
@@ -794,7 +817,8 @@
           <w:p>
             <w:pPr>
               <w:pStyle w:val="Normal"/>
-              <w:widowControl/>
+              <w:widowControl w:val="false"/>
+              <w:suppressAutoHyphens w:val="true"/>
               <w:spacing w:lineRule="auto" w:line="240" w:before="0" w:after="0"/>
               <w:jc w:val="left"/>
               <w:rPr>
@@ -819,13 +843,14 @@
         </w:tc>
         <w:tc>
           <w:tcPr>
-            <w:tcW w:w="1214" w:type="dxa"/>
-            <w:tcBorders/>
-          </w:tcPr>
-          <w:p>
-            <w:pPr>
-              <w:pStyle w:val="Normal"/>
-              <w:widowControl/>
+            <w:tcW w:w="1213" w:type="dxa"/>
+            <w:tcBorders/>
+          </w:tcPr>
+          <w:p>
+            <w:pPr>
+              <w:pStyle w:val="Normal"/>
+              <w:widowControl w:val="false"/>
+              <w:suppressAutoHyphens w:val="true"/>
               <w:spacing w:lineRule="auto" w:line="240" w:before="0" w:after="0"/>
               <w:jc w:val="left"/>
               <w:rPr>
@@ -850,13 +875,14 @@
         </w:tc>
         <w:tc>
           <w:tcPr>
-            <w:tcW w:w="4054" w:type="dxa"/>
-            <w:tcBorders/>
-          </w:tcPr>
-          <w:p>
-            <w:pPr>
-              <w:pStyle w:val="Normal"/>
-              <w:widowControl/>
+            <w:tcW w:w="4055" w:type="dxa"/>
+            <w:tcBorders/>
+          </w:tcPr>
+          <w:p>
+            <w:pPr>
+              <w:pStyle w:val="Normal"/>
+              <w:widowControl w:val="false"/>
+              <w:suppressAutoHyphens w:val="true"/>
               <w:spacing w:lineRule="auto" w:line="240" w:before="0" w:after="0"/>
               <w:jc w:val="left"/>
               <w:rPr>
@@ -889,7 +915,8 @@
           <w:p>
             <w:pPr>
               <w:pStyle w:val="Normal"/>
-              <w:widowControl/>
+              <w:widowControl w:val="false"/>
+              <w:suppressAutoHyphens w:val="true"/>
               <w:spacing w:lineRule="auto" w:line="240" w:before="0" w:after="0"/>
               <w:jc w:val="left"/>
               <w:rPr>
@@ -914,13 +941,14 @@
         </w:tc>
         <w:tc>
           <w:tcPr>
-            <w:tcW w:w="1214" w:type="dxa"/>
-            <w:tcBorders/>
-          </w:tcPr>
-          <w:p>
-            <w:pPr>
-              <w:pStyle w:val="Normal"/>
-              <w:widowControl/>
+            <w:tcW w:w="1213" w:type="dxa"/>
+            <w:tcBorders/>
+          </w:tcPr>
+          <w:p>
+            <w:pPr>
+              <w:pStyle w:val="Normal"/>
+              <w:widowControl w:val="false"/>
+              <w:suppressAutoHyphens w:val="true"/>
               <w:spacing w:lineRule="auto" w:line="240" w:before="0" w:after="0"/>
               <w:jc w:val="left"/>
               <w:rPr>
@@ -945,13 +973,14 @@
         </w:tc>
         <w:tc>
           <w:tcPr>
-            <w:tcW w:w="4054" w:type="dxa"/>
-            <w:tcBorders/>
-          </w:tcPr>
-          <w:p>
-            <w:pPr>
-              <w:pStyle w:val="Normal"/>
-              <w:widowControl/>
+            <w:tcW w:w="4055" w:type="dxa"/>
+            <w:tcBorders/>
+          </w:tcPr>
+          <w:p>
+            <w:pPr>
+              <w:pStyle w:val="Normal"/>
+              <w:widowControl w:val="false"/>
+              <w:suppressAutoHyphens w:val="true"/>
               <w:spacing w:lineRule="auto" w:line="240" w:before="0" w:after="0"/>
               <w:jc w:val="left"/>
               <w:rPr>
@@ -984,7 +1013,8 @@
           <w:p>
             <w:pPr>
               <w:pStyle w:val="Normal"/>
-              <w:widowControl/>
+              <w:widowControl w:val="false"/>
+              <w:suppressAutoHyphens w:val="true"/>
               <w:spacing w:lineRule="auto" w:line="240" w:before="0" w:after="0"/>
               <w:jc w:val="left"/>
               <w:rPr>
@@ -1009,43 +1039,46 @@
         </w:tc>
         <w:tc>
           <w:tcPr>
-            <w:tcW w:w="1214" w:type="dxa"/>
-            <w:tcBorders/>
-          </w:tcPr>
-          <w:p>
-            <w:pPr>
-              <w:pStyle w:val="Normal"/>
-              <w:widowControl/>
-              <w:spacing w:lineRule="auto" w:line="240" w:before="0" w:after="0"/>
-              <w:jc w:val="left"/>
-              <w:rPr>
-                <w:rFonts w:ascii="Calibri" w:hAnsi="Calibri" w:eastAsia="游明朝" w:cs=""/>
-                <w:kern w:val="0"/>
-                <w:sz w:val="22"/>
-                <w:szCs w:val="22"/>
-                <w:lang w:val="en-GB" w:eastAsia="ja-JP" w:bidi="ar-SA"/>
-              </w:rPr>
-            </w:pPr>
-            <w:r>
-              <w:rPr>
-                <w:rFonts w:eastAsia="游明朝" w:cs=""/>
-                <w:kern w:val="0"/>
-                <w:sz w:val="22"/>
-                <w:szCs w:val="22"/>
-                <w:lang w:val="en-GB" w:eastAsia="ja-JP" w:bidi="ar-SA"/>
-              </w:rPr>
-            </w:r>
-          </w:p>
-        </w:tc>
-        <w:tc>
-          <w:tcPr>
-            <w:tcW w:w="4054" w:type="dxa"/>
-            <w:tcBorders/>
-          </w:tcPr>
-          <w:p>
-            <w:pPr>
-              <w:pStyle w:val="Normal"/>
-              <w:widowControl/>
+            <w:tcW w:w="1213" w:type="dxa"/>
+            <w:tcBorders/>
+          </w:tcPr>
+          <w:p>
+            <w:pPr>
+              <w:pStyle w:val="Normal"/>
+              <w:widowControl w:val="false"/>
+              <w:suppressAutoHyphens w:val="true"/>
+              <w:spacing w:lineRule="auto" w:line="240" w:before="0" w:after="0"/>
+              <w:jc w:val="left"/>
+              <w:rPr>
+                <w:rFonts w:ascii="Calibri" w:hAnsi="Calibri" w:eastAsia="游明朝" w:cs=""/>
+                <w:kern w:val="0"/>
+                <w:sz w:val="22"/>
+                <w:szCs w:val="22"/>
+                <w:lang w:val="en-GB" w:eastAsia="ja-JP" w:bidi="ar-SA"/>
+              </w:rPr>
+            </w:pPr>
+            <w:r>
+              <w:rPr>
+                <w:rFonts w:eastAsia="游明朝" w:cs=""/>
+                <w:kern w:val="0"/>
+                <w:sz w:val="22"/>
+                <w:szCs w:val="22"/>
+                <w:lang w:val="en-GB" w:eastAsia="ja-JP" w:bidi="ar-SA"/>
+              </w:rPr>
+              <w:t>X</w:t>
+            </w:r>
+          </w:p>
+        </w:tc>
+        <w:tc>
+          <w:tcPr>
+            <w:tcW w:w="4055" w:type="dxa"/>
+            <w:tcBorders/>
+          </w:tcPr>
+          <w:p>
+            <w:pPr>
+              <w:pStyle w:val="Normal"/>
+              <w:widowControl w:val="false"/>
+              <w:suppressAutoHyphens w:val="true"/>
               <w:spacing w:lineRule="auto" w:line="240" w:before="0" w:after="0"/>
               <w:jc w:val="left"/>
               <w:rPr>
@@ -1080,7 +1113,8 @@
           <w:p>
             <w:pPr>
               <w:pStyle w:val="Normal"/>
-              <w:widowControl/>
+              <w:widowControl w:val="false"/>
+              <w:suppressAutoHyphens w:val="true"/>
               <w:spacing w:lineRule="auto" w:line="240" w:before="0" w:after="0"/>
               <w:jc w:val="left"/>
               <w:rPr>
@@ -1116,7 +1150,8 @@
           <w:p>
             <w:pPr>
               <w:pStyle w:val="Normal"/>
-              <w:widowControl/>
+              <w:widowControl w:val="false"/>
+              <w:suppressAutoHyphens w:val="true"/>
               <w:spacing w:lineRule="auto" w:line="240" w:before="0" w:after="0"/>
               <w:jc w:val="left"/>
               <w:rPr>
@@ -1141,13 +1176,14 @@
         </w:tc>
         <w:tc>
           <w:tcPr>
-            <w:tcW w:w="1214" w:type="dxa"/>
-            <w:tcBorders/>
-          </w:tcPr>
-          <w:p>
-            <w:pPr>
-              <w:pStyle w:val="Normal"/>
-              <w:widowControl/>
+            <w:tcW w:w="1213" w:type="dxa"/>
+            <w:tcBorders/>
+          </w:tcPr>
+          <w:p>
+            <w:pPr>
+              <w:pStyle w:val="Normal"/>
+              <w:widowControl w:val="false"/>
+              <w:suppressAutoHyphens w:val="true"/>
               <w:spacing w:lineRule="auto" w:line="240" w:before="0" w:after="0"/>
               <w:jc w:val="left"/>
               <w:rPr>
@@ -1172,13 +1208,14 @@
         </w:tc>
         <w:tc>
           <w:tcPr>
-            <w:tcW w:w="4054" w:type="dxa"/>
-            <w:tcBorders/>
-          </w:tcPr>
-          <w:p>
-            <w:pPr>
-              <w:pStyle w:val="Normal"/>
-              <w:widowControl/>
+            <w:tcW w:w="4055" w:type="dxa"/>
+            <w:tcBorders/>
+          </w:tcPr>
+          <w:p>
+            <w:pPr>
+              <w:pStyle w:val="Normal"/>
+              <w:widowControl w:val="false"/>
+              <w:suppressAutoHyphens w:val="true"/>
               <w:spacing w:lineRule="auto" w:line="240" w:before="0" w:after="0"/>
               <w:jc w:val="left"/>
               <w:rPr>
@@ -1211,7 +1248,8 @@
           <w:p>
             <w:pPr>
               <w:pStyle w:val="Normal"/>
-              <w:widowControl/>
+              <w:widowControl w:val="false"/>
+              <w:suppressAutoHyphens w:val="true"/>
               <w:spacing w:lineRule="auto" w:line="240" w:before="0" w:after="0"/>
               <w:jc w:val="left"/>
               <w:rPr>
@@ -1236,13 +1274,14 @@
         </w:tc>
         <w:tc>
           <w:tcPr>
-            <w:tcW w:w="1214" w:type="dxa"/>
-            <w:tcBorders/>
-          </w:tcPr>
-          <w:p>
-            <w:pPr>
-              <w:pStyle w:val="Normal"/>
-              <w:widowControl/>
+            <w:tcW w:w="1213" w:type="dxa"/>
+            <w:tcBorders/>
+          </w:tcPr>
+          <w:p>
+            <w:pPr>
+              <w:pStyle w:val="Normal"/>
+              <w:widowControl w:val="false"/>
+              <w:suppressAutoHyphens w:val="true"/>
               <w:spacing w:lineRule="auto" w:line="240" w:before="0" w:after="0"/>
               <w:jc w:val="left"/>
               <w:rPr>
@@ -1267,13 +1306,14 @@
         </w:tc>
         <w:tc>
           <w:tcPr>
-            <w:tcW w:w="4054" w:type="dxa"/>
-            <w:tcBorders/>
-          </w:tcPr>
-          <w:p>
-            <w:pPr>
-              <w:pStyle w:val="Normal"/>
-              <w:widowControl/>
+            <w:tcW w:w="4055" w:type="dxa"/>
+            <w:tcBorders/>
+          </w:tcPr>
+          <w:p>
+            <w:pPr>
+              <w:pStyle w:val="Normal"/>
+              <w:widowControl w:val="false"/>
+              <w:suppressAutoHyphens w:val="true"/>
               <w:spacing w:lineRule="auto" w:line="240" w:before="0" w:after="0"/>
               <w:jc w:val="left"/>
               <w:rPr>
@@ -1306,7 +1346,8 @@
           <w:p>
             <w:pPr>
               <w:pStyle w:val="Normal"/>
-              <w:widowControl/>
+              <w:widowControl w:val="false"/>
+              <w:suppressAutoHyphens w:val="true"/>
               <w:spacing w:lineRule="auto" w:line="240" w:before="0" w:after="0"/>
               <w:jc w:val="left"/>
               <w:rPr>
@@ -1331,13 +1372,14 @@
         </w:tc>
         <w:tc>
           <w:tcPr>
-            <w:tcW w:w="1214" w:type="dxa"/>
-            <w:tcBorders/>
-          </w:tcPr>
-          <w:p>
-            <w:pPr>
-              <w:pStyle w:val="Normal"/>
-              <w:widowControl/>
+            <w:tcW w:w="1213" w:type="dxa"/>
+            <w:tcBorders/>
+          </w:tcPr>
+          <w:p>
+            <w:pPr>
+              <w:pStyle w:val="Normal"/>
+              <w:widowControl w:val="false"/>
+              <w:suppressAutoHyphens w:val="true"/>
               <w:spacing w:lineRule="auto" w:line="240" w:before="0" w:after="0"/>
               <w:jc w:val="left"/>
               <w:rPr>
@@ -1362,13 +1404,14 @@
         </w:tc>
         <w:tc>
           <w:tcPr>
-            <w:tcW w:w="4054" w:type="dxa"/>
-            <w:tcBorders/>
-          </w:tcPr>
-          <w:p>
-            <w:pPr>
-              <w:pStyle w:val="Normal"/>
-              <w:widowControl/>
+            <w:tcW w:w="4055" w:type="dxa"/>
+            <w:tcBorders/>
+          </w:tcPr>
+          <w:p>
+            <w:pPr>
+              <w:pStyle w:val="Normal"/>
+              <w:widowControl w:val="false"/>
+              <w:suppressAutoHyphens w:val="true"/>
               <w:spacing w:lineRule="auto" w:line="240" w:before="0" w:after="0"/>
               <w:jc w:val="left"/>
               <w:rPr>
@@ -1401,7 +1444,8 @@
           <w:p>
             <w:pPr>
               <w:pStyle w:val="Normal"/>
-              <w:widowControl/>
+              <w:widowControl w:val="false"/>
+              <w:suppressAutoHyphens w:val="true"/>
               <w:spacing w:lineRule="auto" w:line="240" w:before="0" w:after="0"/>
               <w:jc w:val="left"/>
               <w:rPr>
@@ -1426,13 +1470,14 @@
         </w:tc>
         <w:tc>
           <w:tcPr>
-            <w:tcW w:w="1214" w:type="dxa"/>
-            <w:tcBorders/>
-          </w:tcPr>
-          <w:p>
-            <w:pPr>
-              <w:pStyle w:val="Normal"/>
-              <w:widowControl/>
+            <w:tcW w:w="1213" w:type="dxa"/>
+            <w:tcBorders/>
+          </w:tcPr>
+          <w:p>
+            <w:pPr>
+              <w:pStyle w:val="Normal"/>
+              <w:widowControl w:val="false"/>
+              <w:suppressAutoHyphens w:val="true"/>
               <w:spacing w:lineRule="auto" w:line="240" w:before="0" w:after="0"/>
               <w:jc w:val="left"/>
               <w:rPr>
@@ -1457,13 +1502,14 @@
         </w:tc>
         <w:tc>
           <w:tcPr>
-            <w:tcW w:w="4054" w:type="dxa"/>
-            <w:tcBorders/>
-          </w:tcPr>
-          <w:p>
-            <w:pPr>
-              <w:pStyle w:val="Normal"/>
-              <w:widowControl/>
+            <w:tcW w:w="4055" w:type="dxa"/>
+            <w:tcBorders/>
+          </w:tcPr>
+          <w:p>
+            <w:pPr>
+              <w:pStyle w:val="Normal"/>
+              <w:widowControl w:val="false"/>
+              <w:suppressAutoHyphens w:val="true"/>
               <w:spacing w:lineRule="auto" w:line="240" w:before="0" w:after="0"/>
               <w:jc w:val="left"/>
               <w:rPr>
@@ -1498,7 +1544,8 @@
           <w:p>
             <w:pPr>
               <w:pStyle w:val="Normal"/>
-              <w:widowControl/>
+              <w:widowControl w:val="false"/>
+              <w:suppressAutoHyphens w:val="true"/>
               <w:spacing w:lineRule="auto" w:line="240" w:before="0" w:after="0"/>
               <w:jc w:val="left"/>
               <w:rPr>
@@ -1534,7 +1581,8 @@
           <w:p>
             <w:pPr>
               <w:pStyle w:val="Normal"/>
-              <w:widowControl/>
+              <w:widowControl w:val="false"/>
+              <w:suppressAutoHyphens w:val="true"/>
               <w:spacing w:lineRule="auto" w:line="240" w:before="0" w:after="0"/>
               <w:jc w:val="left"/>
               <w:rPr>
@@ -1559,13 +1607,14 @@
         </w:tc>
         <w:tc>
           <w:tcPr>
-            <w:tcW w:w="1214" w:type="dxa"/>
-            <w:tcBorders/>
-          </w:tcPr>
-          <w:p>
-            <w:pPr>
-              <w:pStyle w:val="Normal"/>
-              <w:widowControl/>
+            <w:tcW w:w="1213" w:type="dxa"/>
+            <w:tcBorders/>
+          </w:tcPr>
+          <w:p>
+            <w:pPr>
+              <w:pStyle w:val="Normal"/>
+              <w:widowControl w:val="false"/>
+              <w:suppressAutoHyphens w:val="true"/>
               <w:spacing w:lineRule="auto" w:line="240" w:before="0" w:after="0"/>
               <w:jc w:val="left"/>
               <w:rPr>
@@ -1590,13 +1639,14 @@
         </w:tc>
         <w:tc>
           <w:tcPr>
-            <w:tcW w:w="4054" w:type="dxa"/>
-            <w:tcBorders/>
-          </w:tcPr>
-          <w:p>
-            <w:pPr>
-              <w:pStyle w:val="Normal"/>
-              <w:widowControl/>
+            <w:tcW w:w="4055" w:type="dxa"/>
+            <w:tcBorders/>
+          </w:tcPr>
+          <w:p>
+            <w:pPr>
+              <w:pStyle w:val="Normal"/>
+              <w:widowControl w:val="false"/>
+              <w:suppressAutoHyphens w:val="true"/>
               <w:spacing w:lineRule="auto" w:line="240" w:before="0" w:after="0"/>
               <w:jc w:val="left"/>
               <w:rPr>
@@ -1629,7 +1679,8 @@
           <w:p>
             <w:pPr>
               <w:pStyle w:val="Normal"/>
-              <w:widowControl/>
+              <w:widowControl w:val="false"/>
+              <w:suppressAutoHyphens w:val="true"/>
               <w:spacing w:lineRule="auto" w:line="240" w:before="0" w:after="0"/>
               <w:jc w:val="left"/>
               <w:rPr>
@@ -1654,13 +1705,14 @@
         </w:tc>
         <w:tc>
           <w:tcPr>
-            <w:tcW w:w="1214" w:type="dxa"/>
-            <w:tcBorders/>
-          </w:tcPr>
-          <w:p>
-            <w:pPr>
-              <w:pStyle w:val="Normal"/>
-              <w:widowControl/>
+            <w:tcW w:w="1213" w:type="dxa"/>
+            <w:tcBorders/>
+          </w:tcPr>
+          <w:p>
+            <w:pPr>
+              <w:pStyle w:val="Normal"/>
+              <w:widowControl w:val="false"/>
+              <w:suppressAutoHyphens w:val="true"/>
               <w:spacing w:lineRule="auto" w:line="240" w:before="0" w:after="0"/>
               <w:jc w:val="left"/>
               <w:rPr>
@@ -1685,13 +1737,14 @@
         </w:tc>
         <w:tc>
           <w:tcPr>
-            <w:tcW w:w="4054" w:type="dxa"/>
-            <w:tcBorders/>
-          </w:tcPr>
-          <w:p>
-            <w:pPr>
-              <w:pStyle w:val="Normal"/>
-              <w:widowControl/>
+            <w:tcW w:w="4055" w:type="dxa"/>
+            <w:tcBorders/>
+          </w:tcPr>
+          <w:p>
+            <w:pPr>
+              <w:pStyle w:val="Normal"/>
+              <w:widowControl w:val="false"/>
+              <w:suppressAutoHyphens w:val="true"/>
               <w:spacing w:lineRule="auto" w:line="240" w:before="0" w:after="0"/>
               <w:jc w:val="left"/>
               <w:rPr>
@@ -1724,7 +1777,8 @@
           <w:p>
             <w:pPr>
               <w:pStyle w:val="Normal"/>
-              <w:widowControl/>
+              <w:widowControl w:val="false"/>
+              <w:suppressAutoHyphens w:val="true"/>
               <w:spacing w:lineRule="auto" w:line="240" w:before="0" w:after="0"/>
               <w:jc w:val="left"/>
               <w:rPr>
@@ -1749,13 +1803,14 @@
         </w:tc>
         <w:tc>
           <w:tcPr>
-            <w:tcW w:w="1214" w:type="dxa"/>
-            <w:tcBorders/>
-          </w:tcPr>
-          <w:p>
-            <w:pPr>
-              <w:pStyle w:val="Normal"/>
-              <w:widowControl/>
+            <w:tcW w:w="1213" w:type="dxa"/>
+            <w:tcBorders/>
+          </w:tcPr>
+          <w:p>
+            <w:pPr>
+              <w:pStyle w:val="Normal"/>
+              <w:widowControl w:val="false"/>
+              <w:suppressAutoHyphens w:val="true"/>
               <w:spacing w:lineRule="auto" w:line="240" w:before="0" w:after="0"/>
               <w:jc w:val="left"/>
               <w:rPr>
@@ -1780,13 +1835,14 @@
         </w:tc>
         <w:tc>
           <w:tcPr>
-            <w:tcW w:w="4054" w:type="dxa"/>
-            <w:tcBorders/>
-          </w:tcPr>
-          <w:p>
-            <w:pPr>
-              <w:pStyle w:val="Normal"/>
-              <w:widowControl/>
+            <w:tcW w:w="4055" w:type="dxa"/>
+            <w:tcBorders/>
+          </w:tcPr>
+          <w:p>
+            <w:pPr>
+              <w:pStyle w:val="Normal"/>
+              <w:widowControl w:val="false"/>
+              <w:suppressAutoHyphens w:val="true"/>
               <w:spacing w:lineRule="auto" w:line="240" w:before="0" w:after="0"/>
               <w:jc w:val="left"/>
               <w:rPr>
@@ -1819,7 +1875,8 @@
           <w:p>
             <w:pPr>
               <w:pStyle w:val="Normal"/>
-              <w:widowControl/>
+              <w:widowControl w:val="false"/>
+              <w:suppressAutoHyphens w:val="true"/>
               <w:spacing w:lineRule="auto" w:line="240" w:before="0" w:after="0"/>
               <w:jc w:val="left"/>
               <w:rPr>
@@ -1844,43 +1901,46 @@
         </w:tc>
         <w:tc>
           <w:tcPr>
-            <w:tcW w:w="1214" w:type="dxa"/>
-            <w:tcBorders/>
-          </w:tcPr>
-          <w:p>
-            <w:pPr>
-              <w:pStyle w:val="Normal"/>
-              <w:widowControl/>
-              <w:spacing w:lineRule="auto" w:line="240" w:before="0" w:after="0"/>
-              <w:jc w:val="left"/>
-              <w:rPr>
-                <w:rFonts w:ascii="Calibri" w:hAnsi="Calibri" w:eastAsia="游明朝" w:cs=""/>
-                <w:kern w:val="0"/>
-                <w:sz w:val="22"/>
-                <w:szCs w:val="22"/>
-                <w:lang w:val="en-GB" w:eastAsia="ja-JP" w:bidi="ar-SA"/>
-              </w:rPr>
-            </w:pPr>
-            <w:r>
-              <w:rPr>
-                <w:rFonts w:eastAsia="游明朝" w:cs=""/>
-                <w:kern w:val="0"/>
-                <w:sz w:val="22"/>
-                <w:szCs w:val="22"/>
-                <w:lang w:val="en-GB" w:eastAsia="ja-JP" w:bidi="ar-SA"/>
-              </w:rPr>
-            </w:r>
-          </w:p>
-        </w:tc>
-        <w:tc>
-          <w:tcPr>
-            <w:tcW w:w="4054" w:type="dxa"/>
-            <w:tcBorders/>
-          </w:tcPr>
-          <w:p>
-            <w:pPr>
-              <w:pStyle w:val="Normal"/>
-              <w:widowControl/>
+            <w:tcW w:w="1213" w:type="dxa"/>
+            <w:tcBorders/>
+          </w:tcPr>
+          <w:p>
+            <w:pPr>
+              <w:pStyle w:val="Normal"/>
+              <w:widowControl w:val="false"/>
+              <w:suppressAutoHyphens w:val="true"/>
+              <w:spacing w:lineRule="auto" w:line="240" w:before="0" w:after="0"/>
+              <w:jc w:val="left"/>
+              <w:rPr>
+                <w:rFonts w:ascii="Calibri" w:hAnsi="Calibri" w:eastAsia="游明朝" w:cs=""/>
+                <w:kern w:val="0"/>
+                <w:sz w:val="22"/>
+                <w:szCs w:val="22"/>
+                <w:lang w:val="en-GB" w:eastAsia="ja-JP" w:bidi="ar-SA"/>
+              </w:rPr>
+            </w:pPr>
+            <w:r>
+              <w:rPr>
+                <w:rFonts w:eastAsia="游明朝" w:cs=""/>
+                <w:kern w:val="0"/>
+                <w:sz w:val="22"/>
+                <w:szCs w:val="22"/>
+                <w:lang w:val="en-GB" w:eastAsia="ja-JP" w:bidi="ar-SA"/>
+              </w:rPr>
+              <w:t>X</w:t>
+            </w:r>
+          </w:p>
+        </w:tc>
+        <w:tc>
+          <w:tcPr>
+            <w:tcW w:w="4055" w:type="dxa"/>
+            <w:tcBorders/>
+          </w:tcPr>
+          <w:p>
+            <w:pPr>
+              <w:pStyle w:val="Normal"/>
+              <w:widowControl w:val="false"/>
+              <w:suppressAutoHyphens w:val="true"/>
               <w:spacing w:lineRule="auto" w:line="240" w:before="0" w:after="0"/>
               <w:jc w:val="left"/>
               <w:rPr>
@@ -1913,7 +1973,8 @@
           <w:p>
             <w:pPr>
               <w:pStyle w:val="Normal"/>
-              <w:widowControl/>
+              <w:widowControl w:val="false"/>
+              <w:suppressAutoHyphens w:val="true"/>
               <w:spacing w:lineRule="auto" w:line="240" w:before="0" w:after="0"/>
               <w:jc w:val="left"/>
               <w:rPr>
@@ -1938,43 +1999,46 @@
         </w:tc>
         <w:tc>
           <w:tcPr>
-            <w:tcW w:w="1214" w:type="dxa"/>
-            <w:tcBorders/>
-          </w:tcPr>
-          <w:p>
-            <w:pPr>
-              <w:pStyle w:val="Normal"/>
-              <w:widowControl/>
-              <w:spacing w:lineRule="auto" w:line="240" w:before="0" w:after="0"/>
-              <w:jc w:val="left"/>
-              <w:rPr>
-                <w:rFonts w:ascii="Calibri" w:hAnsi="Calibri" w:eastAsia="游明朝" w:cs=""/>
-                <w:kern w:val="0"/>
-                <w:sz w:val="22"/>
-                <w:szCs w:val="22"/>
-                <w:lang w:val="en-GB" w:eastAsia="ja-JP" w:bidi="ar-SA"/>
-              </w:rPr>
-            </w:pPr>
-            <w:r>
-              <w:rPr>
-                <w:rFonts w:eastAsia="游明朝" w:cs=""/>
-                <w:kern w:val="0"/>
-                <w:sz w:val="22"/>
-                <w:szCs w:val="22"/>
-                <w:lang w:val="en-GB" w:eastAsia="ja-JP" w:bidi="ar-SA"/>
-              </w:rPr>
-            </w:r>
-          </w:p>
-        </w:tc>
-        <w:tc>
-          <w:tcPr>
-            <w:tcW w:w="4054" w:type="dxa"/>
-            <w:tcBorders/>
-          </w:tcPr>
-          <w:p>
-            <w:pPr>
-              <w:pStyle w:val="Normal"/>
-              <w:widowControl/>
+            <w:tcW w:w="1213" w:type="dxa"/>
+            <w:tcBorders/>
+          </w:tcPr>
+          <w:p>
+            <w:pPr>
+              <w:pStyle w:val="Normal"/>
+              <w:widowControl w:val="false"/>
+              <w:suppressAutoHyphens w:val="true"/>
+              <w:spacing w:lineRule="auto" w:line="240" w:before="0" w:after="0"/>
+              <w:jc w:val="left"/>
+              <w:rPr>
+                <w:rFonts w:ascii="Calibri" w:hAnsi="Calibri" w:eastAsia="游明朝" w:cs=""/>
+                <w:kern w:val="0"/>
+                <w:sz w:val="22"/>
+                <w:szCs w:val="22"/>
+                <w:lang w:val="en-GB" w:eastAsia="ja-JP" w:bidi="ar-SA"/>
+              </w:rPr>
+            </w:pPr>
+            <w:r>
+              <w:rPr>
+                <w:rFonts w:eastAsia="游明朝" w:cs=""/>
+                <w:kern w:val="0"/>
+                <w:sz w:val="22"/>
+                <w:szCs w:val="22"/>
+                <w:lang w:val="en-GB" w:eastAsia="ja-JP" w:bidi="ar-SA"/>
+              </w:rPr>
+              <w:t>X</w:t>
+            </w:r>
+          </w:p>
+        </w:tc>
+        <w:tc>
+          <w:tcPr>
+            <w:tcW w:w="4055" w:type="dxa"/>
+            <w:tcBorders/>
+          </w:tcPr>
+          <w:p>
+            <w:pPr>
+              <w:pStyle w:val="Normal"/>
+              <w:widowControl w:val="false"/>
+              <w:suppressAutoHyphens w:val="true"/>
               <w:spacing w:lineRule="auto" w:line="240" w:before="0" w:after="0"/>
               <w:jc w:val="left"/>
               <w:rPr>
@@ -2007,7 +2071,8 @@
           <w:p>
             <w:pPr>
               <w:pStyle w:val="Normal"/>
-              <w:widowControl/>
+              <w:widowControl w:val="false"/>
+              <w:suppressAutoHyphens w:val="true"/>
               <w:spacing w:lineRule="auto" w:line="240" w:before="0" w:after="0"/>
               <w:jc w:val="left"/>
               <w:rPr>
@@ -2032,13 +2097,14 @@
         </w:tc>
         <w:tc>
           <w:tcPr>
-            <w:tcW w:w="1214" w:type="dxa"/>
-            <w:tcBorders/>
-          </w:tcPr>
-          <w:p>
-            <w:pPr>
-              <w:pStyle w:val="Normal"/>
-              <w:widowControl/>
+            <w:tcW w:w="1213" w:type="dxa"/>
+            <w:tcBorders/>
+          </w:tcPr>
+          <w:p>
+            <w:pPr>
+              <w:pStyle w:val="Normal"/>
+              <w:widowControl w:val="false"/>
+              <w:suppressAutoHyphens w:val="true"/>
               <w:spacing w:lineRule="auto" w:line="240" w:before="0" w:after="0"/>
               <w:jc w:val="left"/>
               <w:rPr>
@@ -2063,13 +2129,14 @@
         </w:tc>
         <w:tc>
           <w:tcPr>
-            <w:tcW w:w="4054" w:type="dxa"/>
-            <w:tcBorders/>
-          </w:tcPr>
-          <w:p>
-            <w:pPr>
-              <w:pStyle w:val="Normal"/>
-              <w:widowControl/>
+            <w:tcW w:w="4055" w:type="dxa"/>
+            <w:tcBorders/>
+          </w:tcPr>
+          <w:p>
+            <w:pPr>
+              <w:pStyle w:val="Normal"/>
+              <w:widowControl w:val="false"/>
+              <w:suppressAutoHyphens w:val="true"/>
               <w:spacing w:lineRule="auto" w:line="240" w:before="0" w:after="0"/>
               <w:jc w:val="left"/>
               <w:rPr>
@@ -2102,7 +2169,8 @@
           <w:p>
             <w:pPr>
               <w:pStyle w:val="Normal"/>
-              <w:widowControl/>
+              <w:widowControl w:val="false"/>
+              <w:suppressAutoHyphens w:val="true"/>
               <w:spacing w:lineRule="auto" w:line="240" w:before="0" w:after="0"/>
               <w:jc w:val="left"/>
               <w:rPr>
@@ -2127,13 +2195,14 @@
         </w:tc>
         <w:tc>
           <w:tcPr>
-            <w:tcW w:w="1214" w:type="dxa"/>
-            <w:tcBorders/>
-          </w:tcPr>
-          <w:p>
-            <w:pPr>
-              <w:pStyle w:val="Normal"/>
-              <w:widowControl/>
+            <w:tcW w:w="1213" w:type="dxa"/>
+            <w:tcBorders/>
+          </w:tcPr>
+          <w:p>
+            <w:pPr>
+              <w:pStyle w:val="Normal"/>
+              <w:widowControl w:val="false"/>
+              <w:suppressAutoHyphens w:val="true"/>
               <w:spacing w:lineRule="auto" w:line="240" w:before="0" w:after="0"/>
               <w:jc w:val="left"/>
               <w:rPr>
@@ -2158,13 +2227,14 @@
         </w:tc>
         <w:tc>
           <w:tcPr>
-            <w:tcW w:w="4054" w:type="dxa"/>
-            <w:tcBorders/>
-          </w:tcPr>
-          <w:p>
-            <w:pPr>
-              <w:pStyle w:val="Normal"/>
-              <w:widowControl/>
+            <w:tcW w:w="4055" w:type="dxa"/>
+            <w:tcBorders/>
+          </w:tcPr>
+          <w:p>
+            <w:pPr>
+              <w:pStyle w:val="Normal"/>
+              <w:widowControl w:val="false"/>
+              <w:suppressAutoHyphens w:val="true"/>
               <w:spacing w:lineRule="auto" w:line="240" w:before="0" w:after="0"/>
               <w:jc w:val="left"/>
               <w:rPr>
@@ -2199,7 +2269,8 @@
           <w:p>
             <w:pPr>
               <w:pStyle w:val="Normal"/>
-              <w:widowControl/>
+              <w:widowControl w:val="false"/>
+              <w:suppressAutoHyphens w:val="true"/>
               <w:spacing w:lineRule="auto" w:line="240" w:before="0" w:after="0"/>
               <w:jc w:val="left"/>
               <w:rPr>
@@ -2235,7 +2306,8 @@
           <w:p>
             <w:pPr>
               <w:pStyle w:val="Normal"/>
-              <w:widowControl/>
+              <w:widowControl w:val="false"/>
+              <w:suppressAutoHyphens w:val="true"/>
               <w:spacing w:lineRule="auto" w:line="240" w:before="0" w:after="0"/>
               <w:jc w:val="left"/>
               <w:rPr>
@@ -2260,43 +2332,45 @@
         </w:tc>
         <w:tc>
           <w:tcPr>
-            <w:tcW w:w="1214" w:type="dxa"/>
-            <w:tcBorders/>
-          </w:tcPr>
-          <w:p>
-            <w:pPr>
-              <w:pStyle w:val="Normal"/>
-              <w:widowControl/>
-              <w:spacing w:lineRule="auto" w:line="240" w:before="0" w:after="0"/>
-              <w:jc w:val="left"/>
-              <w:rPr>
-                <w:rFonts w:ascii="Calibri" w:hAnsi="Calibri" w:eastAsia="游明朝" w:cs=""/>
-                <w:kern w:val="0"/>
-                <w:sz w:val="22"/>
-                <w:szCs w:val="22"/>
-                <w:lang w:val="en-GB" w:eastAsia="ja-JP" w:bidi="ar-SA"/>
-              </w:rPr>
-            </w:pPr>
-            <w:r>
-              <w:rPr>
-                <w:rFonts w:eastAsia="游明朝" w:cs=""/>
-                <w:kern w:val="0"/>
-                <w:sz w:val="22"/>
-                <w:szCs w:val="22"/>
-                <w:lang w:val="en-GB" w:eastAsia="ja-JP" w:bidi="ar-SA"/>
-              </w:rPr>
-            </w:r>
-          </w:p>
-        </w:tc>
-        <w:tc>
-          <w:tcPr>
-            <w:tcW w:w="4054" w:type="dxa"/>
-            <w:tcBorders/>
-          </w:tcPr>
-          <w:p>
-            <w:pPr>
-              <w:pStyle w:val="Normal"/>
-              <w:widowControl/>
+            <w:tcW w:w="1213" w:type="dxa"/>
+            <w:tcBorders/>
+          </w:tcPr>
+          <w:p>
+            <w:pPr>
+              <w:pStyle w:val="Normal"/>
+              <w:widowControl w:val="false"/>
+              <w:suppressAutoHyphens w:val="true"/>
+              <w:spacing w:lineRule="auto" w:line="240" w:before="0" w:after="0"/>
+              <w:jc w:val="left"/>
+              <w:rPr>
+                <w:rFonts w:ascii="Calibri" w:hAnsi="Calibri" w:eastAsia="游明朝" w:cs=""/>
+                <w:kern w:val="0"/>
+                <w:sz w:val="22"/>
+                <w:szCs w:val="22"/>
+                <w:lang w:val="en-GB" w:eastAsia="ja-JP" w:bidi="ar-SA"/>
+              </w:rPr>
+            </w:pPr>
+            <w:r>
+              <w:rPr>
+                <w:rFonts w:eastAsia="游明朝" w:cs=""/>
+                <w:kern w:val="0"/>
+                <w:sz w:val="22"/>
+                <w:szCs w:val="22"/>
+                <w:lang w:val="en-GB" w:eastAsia="ja-JP" w:bidi="ar-SA"/>
+              </w:rPr>
+            </w:r>
+          </w:p>
+        </w:tc>
+        <w:tc>
+          <w:tcPr>
+            <w:tcW w:w="4055" w:type="dxa"/>
+            <w:tcBorders/>
+          </w:tcPr>
+          <w:p>
+            <w:pPr>
+              <w:pStyle w:val="Normal"/>
+              <w:widowControl w:val="false"/>
+              <w:suppressAutoHyphens w:val="true"/>
               <w:spacing w:lineRule="auto" w:line="240" w:before="0" w:after="0"/>
               <w:jc w:val="left"/>
               <w:rPr>
@@ -2329,7 +2403,8 @@
           <w:p>
             <w:pPr>
               <w:pStyle w:val="Normal"/>
-              <w:widowControl/>
+              <w:widowControl w:val="false"/>
+              <w:suppressAutoHyphens w:val="true"/>
               <w:spacing w:lineRule="auto" w:line="240" w:before="0" w:after="0"/>
               <w:jc w:val="left"/>
               <w:rPr>
@@ -2354,13 +2429,14 @@
         </w:tc>
         <w:tc>
           <w:tcPr>
-            <w:tcW w:w="1214" w:type="dxa"/>
-            <w:tcBorders/>
-          </w:tcPr>
-          <w:p>
-            <w:pPr>
-              <w:pStyle w:val="Normal"/>
-              <w:widowControl/>
+            <w:tcW w:w="1213" w:type="dxa"/>
+            <w:tcBorders/>
+          </w:tcPr>
+          <w:p>
+            <w:pPr>
+              <w:pStyle w:val="Normal"/>
+              <w:widowControl w:val="false"/>
+              <w:suppressAutoHyphens w:val="true"/>
               <w:spacing w:lineRule="auto" w:line="240" w:before="0" w:after="0"/>
               <w:jc w:val="left"/>
               <w:rPr>
@@ -2385,13 +2461,14 @@
         </w:tc>
         <w:tc>
           <w:tcPr>
-            <w:tcW w:w="4054" w:type="dxa"/>
-            <w:tcBorders/>
-          </w:tcPr>
-          <w:p>
-            <w:pPr>
-              <w:pStyle w:val="Normal"/>
-              <w:widowControl/>
+            <w:tcW w:w="4055" w:type="dxa"/>
+            <w:tcBorders/>
+          </w:tcPr>
+          <w:p>
+            <w:pPr>
+              <w:pStyle w:val="Normal"/>
+              <w:widowControl w:val="false"/>
+              <w:suppressAutoHyphens w:val="true"/>
               <w:spacing w:lineRule="auto" w:line="240" w:before="0" w:after="0"/>
               <w:jc w:val="left"/>
               <w:rPr>
@@ -2424,7 +2501,8 @@
           <w:p>
             <w:pPr>
               <w:pStyle w:val="Normal"/>
-              <w:widowControl/>
+              <w:widowControl w:val="false"/>
+              <w:suppressAutoHyphens w:val="true"/>
               <w:spacing w:lineRule="auto" w:line="240" w:before="0" w:after="0"/>
               <w:jc w:val="left"/>
               <w:rPr>
@@ -2449,43 +2527,46 @@
         </w:tc>
         <w:tc>
           <w:tcPr>
-            <w:tcW w:w="1214" w:type="dxa"/>
-            <w:tcBorders/>
-          </w:tcPr>
-          <w:p>
-            <w:pPr>
-              <w:pStyle w:val="Normal"/>
-              <w:widowControl/>
-              <w:spacing w:lineRule="auto" w:line="240" w:before="0" w:after="0"/>
-              <w:jc w:val="left"/>
-              <w:rPr>
-                <w:rFonts w:ascii="Calibri" w:hAnsi="Calibri" w:eastAsia="游明朝" w:cs=""/>
-                <w:kern w:val="0"/>
-                <w:sz w:val="22"/>
-                <w:szCs w:val="22"/>
-                <w:lang w:val="en-GB" w:eastAsia="ja-JP" w:bidi="ar-SA"/>
-              </w:rPr>
-            </w:pPr>
-            <w:r>
-              <w:rPr>
-                <w:rFonts w:eastAsia="游明朝" w:cs=""/>
-                <w:kern w:val="0"/>
-                <w:sz w:val="22"/>
-                <w:szCs w:val="22"/>
-                <w:lang w:val="en-GB" w:eastAsia="ja-JP" w:bidi="ar-SA"/>
-              </w:rPr>
-            </w:r>
-          </w:p>
-        </w:tc>
-        <w:tc>
-          <w:tcPr>
-            <w:tcW w:w="4054" w:type="dxa"/>
-            <w:tcBorders/>
-          </w:tcPr>
-          <w:p>
-            <w:pPr>
-              <w:pStyle w:val="Normal"/>
-              <w:widowControl/>
+            <w:tcW w:w="1213" w:type="dxa"/>
+            <w:tcBorders/>
+          </w:tcPr>
+          <w:p>
+            <w:pPr>
+              <w:pStyle w:val="Normal"/>
+              <w:widowControl w:val="false"/>
+              <w:suppressAutoHyphens w:val="true"/>
+              <w:spacing w:lineRule="auto" w:line="240" w:before="0" w:after="0"/>
+              <w:jc w:val="left"/>
+              <w:rPr>
+                <w:rFonts w:ascii="Calibri" w:hAnsi="Calibri" w:eastAsia="游明朝" w:cs=""/>
+                <w:kern w:val="0"/>
+                <w:sz w:val="22"/>
+                <w:szCs w:val="22"/>
+                <w:lang w:val="en-GB" w:eastAsia="ja-JP" w:bidi="ar-SA"/>
+              </w:rPr>
+            </w:pPr>
+            <w:r>
+              <w:rPr>
+                <w:rFonts w:eastAsia="游明朝" w:cs=""/>
+                <w:kern w:val="0"/>
+                <w:sz w:val="22"/>
+                <w:szCs w:val="22"/>
+                <w:lang w:val="en-GB" w:eastAsia="ja-JP" w:bidi="ar-SA"/>
+              </w:rPr>
+              <w:t>X</w:t>
+            </w:r>
+          </w:p>
+        </w:tc>
+        <w:tc>
+          <w:tcPr>
+            <w:tcW w:w="4055" w:type="dxa"/>
+            <w:tcBorders/>
+          </w:tcPr>
+          <w:p>
+            <w:pPr>
+              <w:pStyle w:val="Normal"/>
+              <w:widowControl w:val="false"/>
+              <w:suppressAutoHyphens w:val="true"/>
               <w:spacing w:lineRule="auto" w:line="240" w:before="0" w:after="0"/>
               <w:jc w:val="left"/>
               <w:rPr>
@@ -2518,7 +2599,8 @@
           <w:p>
             <w:pPr>
               <w:pStyle w:val="Normal"/>
-              <w:widowControl/>
+              <w:widowControl w:val="false"/>
+              <w:suppressAutoHyphens w:val="true"/>
               <w:spacing w:lineRule="auto" w:line="240" w:before="0" w:after="0"/>
               <w:jc w:val="left"/>
               <w:rPr>
@@ -2543,43 +2625,46 @@
         </w:tc>
         <w:tc>
           <w:tcPr>
-            <w:tcW w:w="1214" w:type="dxa"/>
-            <w:tcBorders/>
-          </w:tcPr>
-          <w:p>
-            <w:pPr>
-              <w:pStyle w:val="Normal"/>
-              <w:widowControl/>
-              <w:spacing w:lineRule="auto" w:line="240" w:before="0" w:after="0"/>
-              <w:jc w:val="left"/>
-              <w:rPr>
-                <w:rFonts w:ascii="Calibri" w:hAnsi="Calibri" w:eastAsia="游明朝" w:cs=""/>
-                <w:kern w:val="0"/>
-                <w:sz w:val="22"/>
-                <w:szCs w:val="22"/>
-                <w:lang w:val="en-GB" w:eastAsia="ja-JP" w:bidi="ar-SA"/>
-              </w:rPr>
-            </w:pPr>
-            <w:r>
-              <w:rPr>
-                <w:rFonts w:eastAsia="游明朝" w:cs=""/>
-                <w:kern w:val="0"/>
-                <w:sz w:val="22"/>
-                <w:szCs w:val="22"/>
-                <w:lang w:val="en-GB" w:eastAsia="ja-JP" w:bidi="ar-SA"/>
-              </w:rPr>
-            </w:r>
-          </w:p>
-        </w:tc>
-        <w:tc>
-          <w:tcPr>
-            <w:tcW w:w="4054" w:type="dxa"/>
-            <w:tcBorders/>
-          </w:tcPr>
-          <w:p>
-            <w:pPr>
-              <w:pStyle w:val="Normal"/>
-              <w:widowControl/>
+            <w:tcW w:w="1213" w:type="dxa"/>
+            <w:tcBorders/>
+          </w:tcPr>
+          <w:p>
+            <w:pPr>
+              <w:pStyle w:val="Normal"/>
+              <w:widowControl w:val="false"/>
+              <w:suppressAutoHyphens w:val="true"/>
+              <w:spacing w:lineRule="auto" w:line="240" w:before="0" w:after="0"/>
+              <w:jc w:val="left"/>
+              <w:rPr>
+                <w:rFonts w:ascii="Calibri" w:hAnsi="Calibri" w:eastAsia="游明朝" w:cs=""/>
+                <w:kern w:val="0"/>
+                <w:sz w:val="22"/>
+                <w:szCs w:val="22"/>
+                <w:lang w:val="en-GB" w:eastAsia="ja-JP" w:bidi="ar-SA"/>
+              </w:rPr>
+            </w:pPr>
+            <w:r>
+              <w:rPr>
+                <w:rFonts w:eastAsia="游明朝" w:cs=""/>
+                <w:kern w:val="0"/>
+                <w:sz w:val="22"/>
+                <w:szCs w:val="22"/>
+                <w:lang w:val="en-GB" w:eastAsia="ja-JP" w:bidi="ar-SA"/>
+              </w:rPr>
+              <w:t>X</w:t>
+            </w:r>
+          </w:p>
+        </w:tc>
+        <w:tc>
+          <w:tcPr>
+            <w:tcW w:w="4055" w:type="dxa"/>
+            <w:tcBorders/>
+          </w:tcPr>
+          <w:p>
+            <w:pPr>
+              <w:pStyle w:val="Normal"/>
+              <w:widowControl w:val="false"/>
+              <w:suppressAutoHyphens w:val="true"/>
               <w:spacing w:lineRule="auto" w:line="240" w:before="0" w:after="0"/>
               <w:jc w:val="left"/>
               <w:rPr>
@@ -2612,7 +2697,8 @@
           <w:p>
             <w:pPr>
               <w:pStyle w:val="Normal"/>
-              <w:widowControl/>
+              <w:widowControl w:val="false"/>
+              <w:suppressAutoHyphens w:val="true"/>
               <w:spacing w:lineRule="auto" w:line="240" w:before="0" w:after="0"/>
               <w:jc w:val="left"/>
               <w:rPr>
@@ -2637,13 +2723,14 @@
         </w:tc>
         <w:tc>
           <w:tcPr>
-            <w:tcW w:w="1214" w:type="dxa"/>
-            <w:tcBorders/>
-          </w:tcPr>
-          <w:p>
-            <w:pPr>
-              <w:pStyle w:val="Normal"/>
-              <w:widowControl/>
+            <w:tcW w:w="1213" w:type="dxa"/>
+            <w:tcBorders/>
+          </w:tcPr>
+          <w:p>
+            <w:pPr>
+              <w:pStyle w:val="Normal"/>
+              <w:widowControl w:val="false"/>
+              <w:suppressAutoHyphens w:val="true"/>
               <w:spacing w:lineRule="auto" w:line="240" w:before="0" w:after="0"/>
               <w:jc w:val="left"/>
               <w:rPr>
@@ -2668,13 +2755,14 @@
         </w:tc>
         <w:tc>
           <w:tcPr>
-            <w:tcW w:w="4054" w:type="dxa"/>
-            <w:tcBorders/>
-          </w:tcPr>
-          <w:p>
-            <w:pPr>
-              <w:pStyle w:val="Normal"/>
-              <w:widowControl/>
+            <w:tcW w:w="4055" w:type="dxa"/>
+            <w:tcBorders/>
+          </w:tcPr>
+          <w:p>
+            <w:pPr>
+              <w:pStyle w:val="Normal"/>
+              <w:widowControl w:val="false"/>
+              <w:suppressAutoHyphens w:val="true"/>
               <w:spacing w:lineRule="auto" w:line="240" w:before="0" w:after="0"/>
               <w:jc w:val="left"/>
               <w:rPr>
@@ -2707,7 +2795,8 @@
           <w:p>
             <w:pPr>
               <w:pStyle w:val="Normal"/>
-              <w:widowControl/>
+              <w:widowControl w:val="false"/>
+              <w:suppressAutoHyphens w:val="true"/>
               <w:spacing w:lineRule="auto" w:line="240" w:before="0" w:after="0"/>
               <w:jc w:val="left"/>
               <w:rPr>
@@ -2732,43 +2821,45 @@
         </w:tc>
         <w:tc>
           <w:tcPr>
-            <w:tcW w:w="1214" w:type="dxa"/>
-            <w:tcBorders/>
-          </w:tcPr>
-          <w:p>
-            <w:pPr>
-              <w:pStyle w:val="Normal"/>
-              <w:widowControl/>
-              <w:spacing w:lineRule="auto" w:line="240" w:before="0" w:after="0"/>
-              <w:jc w:val="left"/>
-              <w:rPr>
-                <w:rFonts w:ascii="Calibri" w:hAnsi="Calibri" w:eastAsia="游明朝" w:cs=""/>
-                <w:kern w:val="0"/>
-                <w:sz w:val="22"/>
-                <w:szCs w:val="22"/>
-                <w:lang w:val="en-GB" w:eastAsia="ja-JP" w:bidi="ar-SA"/>
-              </w:rPr>
-            </w:pPr>
-            <w:r>
-              <w:rPr>
-                <w:rFonts w:eastAsia="游明朝" w:cs=""/>
-                <w:kern w:val="0"/>
-                <w:sz w:val="22"/>
-                <w:szCs w:val="22"/>
-                <w:lang w:val="en-GB" w:eastAsia="ja-JP" w:bidi="ar-SA"/>
-              </w:rPr>
-            </w:r>
-          </w:p>
-        </w:tc>
-        <w:tc>
-          <w:tcPr>
-            <w:tcW w:w="4054" w:type="dxa"/>
-            <w:tcBorders/>
-          </w:tcPr>
-          <w:p>
-            <w:pPr>
-              <w:pStyle w:val="Normal"/>
-              <w:widowControl/>
+            <w:tcW w:w="1213" w:type="dxa"/>
+            <w:tcBorders/>
+          </w:tcPr>
+          <w:p>
+            <w:pPr>
+              <w:pStyle w:val="Normal"/>
+              <w:widowControl w:val="false"/>
+              <w:suppressAutoHyphens w:val="true"/>
+              <w:spacing w:lineRule="auto" w:line="240" w:before="0" w:after="0"/>
+              <w:jc w:val="left"/>
+              <w:rPr>
+                <w:rFonts w:ascii="Calibri" w:hAnsi="Calibri" w:eastAsia="游明朝" w:cs=""/>
+                <w:kern w:val="0"/>
+                <w:sz w:val="22"/>
+                <w:szCs w:val="22"/>
+                <w:lang w:val="en-GB" w:eastAsia="ja-JP" w:bidi="ar-SA"/>
+              </w:rPr>
+            </w:pPr>
+            <w:r>
+              <w:rPr>
+                <w:rFonts w:eastAsia="游明朝" w:cs=""/>
+                <w:kern w:val="0"/>
+                <w:sz w:val="22"/>
+                <w:szCs w:val="22"/>
+                <w:lang w:val="en-GB" w:eastAsia="ja-JP" w:bidi="ar-SA"/>
+              </w:rPr>
+            </w:r>
+          </w:p>
+        </w:tc>
+        <w:tc>
+          <w:tcPr>
+            <w:tcW w:w="4055" w:type="dxa"/>
+            <w:tcBorders/>
+          </w:tcPr>
+          <w:p>
+            <w:pPr>
+              <w:pStyle w:val="Normal"/>
+              <w:widowControl w:val="false"/>
+              <w:suppressAutoHyphens w:val="true"/>
               <w:spacing w:lineRule="auto" w:line="240" w:before="0" w:after="0"/>
               <w:jc w:val="left"/>
               <w:rPr>
@@ -2801,7 +2892,8 @@
           <w:p>
             <w:pPr>
               <w:pStyle w:val="Normal"/>
-              <w:widowControl/>
+              <w:widowControl w:val="false"/>
+              <w:suppressAutoHyphens w:val="true"/>
               <w:spacing w:lineRule="auto" w:line="240" w:before="0" w:after="0"/>
               <w:jc w:val="left"/>
               <w:rPr>
@@ -2826,7 +2918,8 @@
           <w:p>
             <w:pPr>
               <w:pStyle w:val="Normal"/>
-              <w:widowControl/>
+              <w:widowControl w:val="false"/>
+              <w:suppressAutoHyphens w:val="true"/>
               <w:spacing w:lineRule="auto" w:line="240" w:before="0" w:after="0"/>
               <w:jc w:val="left"/>
               <w:rPr>
@@ -2851,43 +2944,46 @@
         </w:tc>
         <w:tc>
           <w:tcPr>
-            <w:tcW w:w="1214" w:type="dxa"/>
-            <w:tcBorders/>
-          </w:tcPr>
-          <w:p>
-            <w:pPr>
-              <w:pStyle w:val="Normal"/>
-              <w:widowControl/>
-              <w:spacing w:lineRule="auto" w:line="240" w:before="0" w:after="0"/>
-              <w:jc w:val="left"/>
-              <w:rPr>
-                <w:rFonts w:ascii="Calibri" w:hAnsi="Calibri" w:eastAsia="游明朝" w:cs=""/>
-                <w:kern w:val="0"/>
-                <w:sz w:val="22"/>
-                <w:szCs w:val="22"/>
-                <w:lang w:val="en-GB" w:eastAsia="ja-JP" w:bidi="ar-SA"/>
-              </w:rPr>
-            </w:pPr>
-            <w:r>
-              <w:rPr>
-                <w:rFonts w:eastAsia="游明朝" w:cs=""/>
-                <w:kern w:val="0"/>
-                <w:sz w:val="22"/>
-                <w:szCs w:val="22"/>
-                <w:lang w:val="en-GB" w:eastAsia="ja-JP" w:bidi="ar-SA"/>
-              </w:rPr>
-            </w:r>
-          </w:p>
-        </w:tc>
-        <w:tc>
-          <w:tcPr>
-            <w:tcW w:w="4054" w:type="dxa"/>
-            <w:tcBorders/>
-          </w:tcPr>
-          <w:p>
-            <w:pPr>
-              <w:pStyle w:val="Normal"/>
-              <w:widowControl/>
+            <w:tcW w:w="1213" w:type="dxa"/>
+            <w:tcBorders/>
+          </w:tcPr>
+          <w:p>
+            <w:pPr>
+              <w:pStyle w:val="Normal"/>
+              <w:widowControl w:val="false"/>
+              <w:suppressAutoHyphens w:val="true"/>
+              <w:spacing w:lineRule="auto" w:line="240" w:before="0" w:after="0"/>
+              <w:jc w:val="left"/>
+              <w:rPr>
+                <w:rFonts w:ascii="Calibri" w:hAnsi="Calibri" w:eastAsia="游明朝" w:cs=""/>
+                <w:kern w:val="0"/>
+                <w:sz w:val="22"/>
+                <w:szCs w:val="22"/>
+                <w:lang w:val="en-GB" w:eastAsia="ja-JP" w:bidi="ar-SA"/>
+              </w:rPr>
+            </w:pPr>
+            <w:r>
+              <w:rPr>
+                <w:rFonts w:eastAsia="游明朝" w:cs=""/>
+                <w:kern w:val="0"/>
+                <w:sz w:val="22"/>
+                <w:szCs w:val="22"/>
+                <w:lang w:val="en-GB" w:eastAsia="ja-JP" w:bidi="ar-SA"/>
+              </w:rPr>
+              <w:t>X</w:t>
+            </w:r>
+          </w:p>
+        </w:tc>
+        <w:tc>
+          <w:tcPr>
+            <w:tcW w:w="4055" w:type="dxa"/>
+            <w:tcBorders/>
+          </w:tcPr>
+          <w:p>
+            <w:pPr>
+              <w:pStyle w:val="Normal"/>
+              <w:widowControl w:val="false"/>
+              <w:suppressAutoHyphens w:val="true"/>
               <w:spacing w:lineRule="auto" w:line="240" w:before="0" w:after="0"/>
               <w:jc w:val="left"/>
               <w:rPr>
@@ -2922,7 +3018,8 @@
           <w:p>
             <w:pPr>
               <w:pStyle w:val="Normal"/>
-              <w:widowControl/>
+              <w:widowControl w:val="false"/>
+              <w:suppressAutoHyphens w:val="true"/>
               <w:spacing w:lineRule="auto" w:line="240" w:before="0" w:after="0"/>
               <w:jc w:val="left"/>
               <w:rPr>
@@ -2958,7 +3055,8 @@
           <w:p>
             <w:pPr>
               <w:pStyle w:val="Normal"/>
-              <w:widowControl/>
+              <w:widowControl w:val="false"/>
+              <w:suppressAutoHyphens w:val="true"/>
               <w:spacing w:lineRule="auto" w:line="240" w:before="0" w:after="0"/>
               <w:jc w:val="left"/>
               <w:rPr>
@@ -2983,43 +3081,45 @@
         </w:tc>
         <w:tc>
           <w:tcPr>
-            <w:tcW w:w="1214" w:type="dxa"/>
-            <w:tcBorders/>
-          </w:tcPr>
-          <w:p>
-            <w:pPr>
-              <w:pStyle w:val="Normal"/>
-              <w:widowControl/>
-              <w:spacing w:lineRule="auto" w:line="240" w:before="0" w:after="0"/>
-              <w:jc w:val="left"/>
-              <w:rPr>
-                <w:rFonts w:ascii="Calibri" w:hAnsi="Calibri" w:eastAsia="游明朝" w:cs=""/>
-                <w:kern w:val="0"/>
-                <w:sz w:val="22"/>
-                <w:szCs w:val="22"/>
-                <w:lang w:val="en-GB" w:eastAsia="ja-JP" w:bidi="ar-SA"/>
-              </w:rPr>
-            </w:pPr>
-            <w:r>
-              <w:rPr>
-                <w:rFonts w:eastAsia="游明朝" w:cs=""/>
-                <w:kern w:val="0"/>
-                <w:sz w:val="22"/>
-                <w:szCs w:val="22"/>
-                <w:lang w:val="en-GB" w:eastAsia="ja-JP" w:bidi="ar-SA"/>
-              </w:rPr>
-            </w:r>
-          </w:p>
-        </w:tc>
-        <w:tc>
-          <w:tcPr>
-            <w:tcW w:w="4054" w:type="dxa"/>
-            <w:tcBorders/>
-          </w:tcPr>
-          <w:p>
-            <w:pPr>
-              <w:pStyle w:val="Normal"/>
-              <w:widowControl/>
+            <w:tcW w:w="1213" w:type="dxa"/>
+            <w:tcBorders/>
+          </w:tcPr>
+          <w:p>
+            <w:pPr>
+              <w:pStyle w:val="Normal"/>
+              <w:widowControl w:val="false"/>
+              <w:suppressAutoHyphens w:val="true"/>
+              <w:spacing w:lineRule="auto" w:line="240" w:before="0" w:after="0"/>
+              <w:jc w:val="left"/>
+              <w:rPr>
+                <w:rFonts w:ascii="Calibri" w:hAnsi="Calibri" w:eastAsia="游明朝" w:cs=""/>
+                <w:kern w:val="0"/>
+                <w:sz w:val="22"/>
+                <w:szCs w:val="22"/>
+                <w:lang w:val="en-GB" w:eastAsia="ja-JP" w:bidi="ar-SA"/>
+              </w:rPr>
+            </w:pPr>
+            <w:r>
+              <w:rPr>
+                <w:rFonts w:eastAsia="游明朝" w:cs=""/>
+                <w:kern w:val="0"/>
+                <w:sz w:val="22"/>
+                <w:szCs w:val="22"/>
+                <w:lang w:val="en-GB" w:eastAsia="ja-JP" w:bidi="ar-SA"/>
+              </w:rPr>
+            </w:r>
+          </w:p>
+        </w:tc>
+        <w:tc>
+          <w:tcPr>
+            <w:tcW w:w="4055" w:type="dxa"/>
+            <w:tcBorders/>
+          </w:tcPr>
+          <w:p>
+            <w:pPr>
+              <w:pStyle w:val="Normal"/>
+              <w:widowControl w:val="false"/>
+              <w:suppressAutoHyphens w:val="true"/>
               <w:spacing w:lineRule="auto" w:line="240" w:before="0" w:after="0"/>
               <w:jc w:val="left"/>
               <w:rPr>
@@ -3052,7 +3152,8 @@
           <w:p>
             <w:pPr>
               <w:pStyle w:val="Normal"/>
-              <w:widowControl/>
+              <w:widowControl w:val="false"/>
+              <w:suppressAutoHyphens w:val="true"/>
               <w:spacing w:lineRule="auto" w:line="240" w:before="0" w:after="0"/>
               <w:jc w:val="left"/>
               <w:rPr>
@@ -3077,43 +3178,46 @@
         </w:tc>
         <w:tc>
           <w:tcPr>
-            <w:tcW w:w="1214" w:type="dxa"/>
-            <w:tcBorders/>
-          </w:tcPr>
-          <w:p>
-            <w:pPr>
-              <w:pStyle w:val="Normal"/>
-              <w:widowControl/>
-              <w:spacing w:lineRule="auto" w:line="240" w:before="0" w:after="0"/>
-              <w:jc w:val="left"/>
-              <w:rPr>
-                <w:rFonts w:ascii="Calibri" w:hAnsi="Calibri" w:eastAsia="游明朝" w:cs=""/>
-                <w:kern w:val="0"/>
-                <w:sz w:val="22"/>
-                <w:szCs w:val="22"/>
-                <w:lang w:val="en-GB" w:eastAsia="ja-JP" w:bidi="ar-SA"/>
-              </w:rPr>
-            </w:pPr>
-            <w:r>
-              <w:rPr>
-                <w:rFonts w:eastAsia="游明朝" w:cs=""/>
-                <w:kern w:val="0"/>
-                <w:sz w:val="22"/>
-                <w:szCs w:val="22"/>
-                <w:lang w:val="en-GB" w:eastAsia="ja-JP" w:bidi="ar-SA"/>
-              </w:rPr>
-            </w:r>
-          </w:p>
-        </w:tc>
-        <w:tc>
-          <w:tcPr>
-            <w:tcW w:w="4054" w:type="dxa"/>
-            <w:tcBorders/>
-          </w:tcPr>
-          <w:p>
-            <w:pPr>
-              <w:pStyle w:val="Normal"/>
-              <w:widowControl/>
+            <w:tcW w:w="1213" w:type="dxa"/>
+            <w:tcBorders/>
+          </w:tcPr>
+          <w:p>
+            <w:pPr>
+              <w:pStyle w:val="Normal"/>
+              <w:widowControl w:val="false"/>
+              <w:suppressAutoHyphens w:val="true"/>
+              <w:spacing w:lineRule="auto" w:line="240" w:before="0" w:after="0"/>
+              <w:jc w:val="left"/>
+              <w:rPr>
+                <w:rFonts w:ascii="Calibri" w:hAnsi="Calibri" w:eastAsia="游明朝" w:cs=""/>
+                <w:kern w:val="0"/>
+                <w:sz w:val="22"/>
+                <w:szCs w:val="22"/>
+                <w:lang w:val="en-GB" w:eastAsia="ja-JP" w:bidi="ar-SA"/>
+              </w:rPr>
+            </w:pPr>
+            <w:r>
+              <w:rPr>
+                <w:rFonts w:eastAsia="游明朝" w:cs=""/>
+                <w:kern w:val="0"/>
+                <w:sz w:val="22"/>
+                <w:szCs w:val="22"/>
+                <w:lang w:val="en-GB" w:eastAsia="ja-JP" w:bidi="ar-SA"/>
+              </w:rPr>
+              <w:t>X</w:t>
+            </w:r>
+          </w:p>
+        </w:tc>
+        <w:tc>
+          <w:tcPr>
+            <w:tcW w:w="4055" w:type="dxa"/>
+            <w:tcBorders/>
+          </w:tcPr>
+          <w:p>
+            <w:pPr>
+              <w:pStyle w:val="Normal"/>
+              <w:widowControl w:val="false"/>
+              <w:suppressAutoHyphens w:val="true"/>
               <w:spacing w:lineRule="auto" w:line="240" w:before="0" w:after="0"/>
               <w:jc w:val="left"/>
               <w:rPr>
@@ -3146,7 +3250,8 @@
           <w:p>
             <w:pPr>
               <w:pStyle w:val="Normal"/>
-              <w:widowControl/>
+              <w:widowControl w:val="false"/>
+              <w:suppressAutoHyphens w:val="true"/>
               <w:spacing w:lineRule="auto" w:line="240" w:before="0" w:after="0"/>
               <w:jc w:val="left"/>
               <w:rPr>
@@ -3171,43 +3276,46 @@
         </w:tc>
         <w:tc>
           <w:tcPr>
-            <w:tcW w:w="1214" w:type="dxa"/>
-            <w:tcBorders/>
-          </w:tcPr>
-          <w:p>
-            <w:pPr>
-              <w:pStyle w:val="Normal"/>
-              <w:widowControl/>
-              <w:spacing w:lineRule="auto" w:line="240" w:before="0" w:after="0"/>
-              <w:jc w:val="left"/>
-              <w:rPr>
-                <w:rFonts w:ascii="Calibri" w:hAnsi="Calibri" w:eastAsia="游明朝" w:cs=""/>
-                <w:kern w:val="0"/>
-                <w:sz w:val="22"/>
-                <w:szCs w:val="22"/>
-                <w:lang w:val="en-GB" w:eastAsia="ja-JP" w:bidi="ar-SA"/>
-              </w:rPr>
-            </w:pPr>
-            <w:r>
-              <w:rPr>
-                <w:rFonts w:eastAsia="游明朝" w:cs=""/>
-                <w:kern w:val="0"/>
-                <w:sz w:val="22"/>
-                <w:szCs w:val="22"/>
-                <w:lang w:val="en-GB" w:eastAsia="ja-JP" w:bidi="ar-SA"/>
-              </w:rPr>
-            </w:r>
-          </w:p>
-        </w:tc>
-        <w:tc>
-          <w:tcPr>
-            <w:tcW w:w="4054" w:type="dxa"/>
-            <w:tcBorders/>
-          </w:tcPr>
-          <w:p>
-            <w:pPr>
-              <w:pStyle w:val="Normal"/>
-              <w:widowControl/>
+            <w:tcW w:w="1213" w:type="dxa"/>
+            <w:tcBorders/>
+          </w:tcPr>
+          <w:p>
+            <w:pPr>
+              <w:pStyle w:val="Normal"/>
+              <w:widowControl w:val="false"/>
+              <w:suppressAutoHyphens w:val="true"/>
+              <w:spacing w:lineRule="auto" w:line="240" w:before="0" w:after="0"/>
+              <w:jc w:val="left"/>
+              <w:rPr>
+                <w:rFonts w:ascii="Calibri" w:hAnsi="Calibri" w:eastAsia="游明朝" w:cs=""/>
+                <w:kern w:val="0"/>
+                <w:sz w:val="22"/>
+                <w:szCs w:val="22"/>
+                <w:lang w:val="en-GB" w:eastAsia="ja-JP" w:bidi="ar-SA"/>
+              </w:rPr>
+            </w:pPr>
+            <w:r>
+              <w:rPr>
+                <w:rFonts w:eastAsia="游明朝" w:cs=""/>
+                <w:kern w:val="0"/>
+                <w:sz w:val="22"/>
+                <w:szCs w:val="22"/>
+                <w:lang w:val="en-GB" w:eastAsia="ja-JP" w:bidi="ar-SA"/>
+              </w:rPr>
+              <w:t>X</w:t>
+            </w:r>
+          </w:p>
+        </w:tc>
+        <w:tc>
+          <w:tcPr>
+            <w:tcW w:w="4055" w:type="dxa"/>
+            <w:tcBorders/>
+          </w:tcPr>
+          <w:p>
+            <w:pPr>
+              <w:pStyle w:val="Normal"/>
+              <w:widowControl w:val="false"/>
+              <w:suppressAutoHyphens w:val="true"/>
               <w:spacing w:lineRule="auto" w:line="240" w:before="0" w:after="0"/>
               <w:jc w:val="left"/>
               <w:rPr>
@@ -3240,7 +3348,8 @@
           <w:p>
             <w:pPr>
               <w:pStyle w:val="Normal"/>
-              <w:widowControl/>
+              <w:widowControl w:val="false"/>
+              <w:suppressAutoHyphens w:val="true"/>
               <w:spacing w:lineRule="auto" w:line="240" w:before="0" w:after="0"/>
               <w:jc w:val="left"/>
               <w:rPr>
@@ -3265,13 +3374,14 @@
         </w:tc>
         <w:tc>
           <w:tcPr>
-            <w:tcW w:w="1214" w:type="dxa"/>
-            <w:tcBorders/>
-          </w:tcPr>
-          <w:p>
-            <w:pPr>
-              <w:pStyle w:val="Normal"/>
-              <w:widowControl/>
+            <w:tcW w:w="1213" w:type="dxa"/>
+            <w:tcBorders/>
+          </w:tcPr>
+          <w:p>
+            <w:pPr>
+              <w:pStyle w:val="Normal"/>
+              <w:widowControl w:val="false"/>
+              <w:suppressAutoHyphens w:val="true"/>
               <w:spacing w:lineRule="auto" w:line="240" w:before="0" w:after="0"/>
               <w:jc w:val="left"/>
               <w:rPr>
@@ -3296,13 +3406,14 @@
         </w:tc>
         <w:tc>
           <w:tcPr>
-            <w:tcW w:w="4054" w:type="dxa"/>
-            <w:tcBorders/>
-          </w:tcPr>
-          <w:p>
-            <w:pPr>
-              <w:pStyle w:val="Normal"/>
-              <w:widowControl/>
+            <w:tcW w:w="4055" w:type="dxa"/>
+            <w:tcBorders/>
+          </w:tcPr>
+          <w:p>
+            <w:pPr>
+              <w:pStyle w:val="Normal"/>
+              <w:widowControl w:val="false"/>
+              <w:suppressAutoHyphens w:val="true"/>
               <w:spacing w:lineRule="auto" w:line="240" w:before="0" w:after="0"/>
               <w:jc w:val="left"/>
               <w:rPr>
@@ -3337,7 +3448,8 @@
           <w:p>
             <w:pPr>
               <w:pStyle w:val="Normal"/>
-              <w:widowControl/>
+              <w:widowControl w:val="false"/>
+              <w:suppressAutoHyphens w:val="true"/>
               <w:spacing w:lineRule="auto" w:line="240" w:before="0" w:after="0"/>
               <w:jc w:val="left"/>
               <w:rPr>
@@ -3371,7 +3483,8 @@
           <w:p>
             <w:pPr>
               <w:pStyle w:val="Normal"/>
-              <w:widowControl/>
+              <w:widowControl w:val="false"/>
+              <w:suppressAutoHyphens w:val="true"/>
               <w:spacing w:lineRule="auto" w:line="240" w:before="0" w:after="0"/>
               <w:jc w:val="left"/>
               <w:rPr>
@@ -3396,13 +3509,14 @@
         </w:tc>
         <w:tc>
           <w:tcPr>
-            <w:tcW w:w="1214" w:type="dxa"/>
-            <w:tcBorders/>
-          </w:tcPr>
-          <w:p>
-            <w:pPr>
-              <w:pStyle w:val="Normal"/>
-              <w:widowControl/>
+            <w:tcW w:w="1213" w:type="dxa"/>
+            <w:tcBorders/>
+          </w:tcPr>
+          <w:p>
+            <w:pPr>
+              <w:pStyle w:val="Normal"/>
+              <w:widowControl w:val="false"/>
+              <w:suppressAutoHyphens w:val="true"/>
               <w:spacing w:lineRule="auto" w:line="240" w:before="0" w:after="0"/>
               <w:jc w:val="left"/>
               <w:rPr>
@@ -3427,13 +3541,14 @@
         </w:tc>
         <w:tc>
           <w:tcPr>
-            <w:tcW w:w="4054" w:type="dxa"/>
-            <w:tcBorders/>
-          </w:tcPr>
-          <w:p>
-            <w:pPr>
-              <w:pStyle w:val="Normal"/>
-              <w:widowControl/>
+            <w:tcW w:w="4055" w:type="dxa"/>
+            <w:tcBorders/>
+          </w:tcPr>
+          <w:p>
+            <w:pPr>
+              <w:pStyle w:val="Normal"/>
+              <w:widowControl w:val="false"/>
+              <w:suppressAutoHyphens w:val="true"/>
               <w:spacing w:lineRule="auto" w:line="240" w:before="0" w:after="0"/>
               <w:jc w:val="left"/>
               <w:rPr>
@@ -3466,7 +3581,8 @@
           <w:p>
             <w:pPr>
               <w:pStyle w:val="Normal"/>
-              <w:widowControl/>
+              <w:widowControl w:val="false"/>
+              <w:suppressAutoHyphens w:val="true"/>
               <w:spacing w:lineRule="auto" w:line="240" w:before="0" w:after="0"/>
               <w:jc w:val="left"/>
               <w:rPr>
@@ -3491,43 +3607,45 @@
         </w:tc>
         <w:tc>
           <w:tcPr>
-            <w:tcW w:w="1214" w:type="dxa"/>
-            <w:tcBorders/>
-          </w:tcPr>
-          <w:p>
-            <w:pPr>
-              <w:pStyle w:val="Normal"/>
-              <w:widowControl/>
-              <w:spacing w:lineRule="auto" w:line="240" w:before="0" w:after="0"/>
-              <w:jc w:val="left"/>
-              <w:rPr>
-                <w:rFonts w:ascii="Calibri" w:hAnsi="Calibri" w:eastAsia="游明朝" w:cs=""/>
-                <w:kern w:val="0"/>
-                <w:sz w:val="22"/>
-                <w:szCs w:val="22"/>
-                <w:lang w:val="en-GB" w:eastAsia="ja-JP" w:bidi="ar-SA"/>
-              </w:rPr>
-            </w:pPr>
-            <w:r>
-              <w:rPr>
-                <w:rFonts w:eastAsia="游明朝" w:cs=""/>
-                <w:kern w:val="0"/>
-                <w:sz w:val="22"/>
-                <w:szCs w:val="22"/>
-                <w:lang w:val="en-GB" w:eastAsia="ja-JP" w:bidi="ar-SA"/>
-              </w:rPr>
-            </w:r>
-          </w:p>
-        </w:tc>
-        <w:tc>
-          <w:tcPr>
-            <w:tcW w:w="4054" w:type="dxa"/>
-            <w:tcBorders/>
-          </w:tcPr>
-          <w:p>
-            <w:pPr>
-              <w:pStyle w:val="Normal"/>
-              <w:widowControl/>
+            <w:tcW w:w="1213" w:type="dxa"/>
+            <w:tcBorders/>
+          </w:tcPr>
+          <w:p>
+            <w:pPr>
+              <w:pStyle w:val="Normal"/>
+              <w:widowControl w:val="false"/>
+              <w:suppressAutoHyphens w:val="true"/>
+              <w:spacing w:lineRule="auto" w:line="240" w:before="0" w:after="0"/>
+              <w:jc w:val="left"/>
+              <w:rPr>
+                <w:rFonts w:ascii="Calibri" w:hAnsi="Calibri" w:eastAsia="游明朝" w:cs=""/>
+                <w:kern w:val="0"/>
+                <w:sz w:val="22"/>
+                <w:szCs w:val="22"/>
+                <w:lang w:val="en-GB" w:eastAsia="ja-JP" w:bidi="ar-SA"/>
+              </w:rPr>
+            </w:pPr>
+            <w:r>
+              <w:rPr>
+                <w:rFonts w:eastAsia="游明朝" w:cs=""/>
+                <w:kern w:val="0"/>
+                <w:sz w:val="22"/>
+                <w:szCs w:val="22"/>
+                <w:lang w:val="en-GB" w:eastAsia="ja-JP" w:bidi="ar-SA"/>
+              </w:rPr>
+            </w:r>
+          </w:p>
+        </w:tc>
+        <w:tc>
+          <w:tcPr>
+            <w:tcW w:w="4055" w:type="dxa"/>
+            <w:tcBorders/>
+          </w:tcPr>
+          <w:p>
+            <w:pPr>
+              <w:pStyle w:val="Normal"/>
+              <w:widowControl w:val="false"/>
+              <w:suppressAutoHyphens w:val="true"/>
               <w:spacing w:lineRule="auto" w:line="240" w:before="0" w:after="0"/>
               <w:jc w:val="left"/>
               <w:rPr>
@@ -3560,7 +3678,8 @@
           <w:p>
             <w:pPr>
               <w:pStyle w:val="Normal"/>
-              <w:widowControl/>
+              <w:widowControl w:val="false"/>
+              <w:suppressAutoHyphens w:val="true"/>
               <w:spacing w:lineRule="auto" w:line="240" w:before="0" w:after="0"/>
               <w:jc w:val="left"/>
               <w:rPr>
@@ -3585,13 +3704,14 @@
         </w:tc>
         <w:tc>
           <w:tcPr>
-            <w:tcW w:w="1214" w:type="dxa"/>
-            <w:tcBorders/>
-          </w:tcPr>
-          <w:p>
-            <w:pPr>
-              <w:pStyle w:val="Normal"/>
-              <w:widowControl/>
+            <w:tcW w:w="1213" w:type="dxa"/>
+            <w:tcBorders/>
+          </w:tcPr>
+          <w:p>
+            <w:pPr>
+              <w:pStyle w:val="Normal"/>
+              <w:widowControl w:val="false"/>
+              <w:suppressAutoHyphens w:val="true"/>
               <w:spacing w:lineRule="auto" w:line="240" w:before="0" w:after="0"/>
               <w:jc w:val="left"/>
               <w:rPr>
@@ -3616,13 +3736,14 @@
         </w:tc>
         <w:tc>
           <w:tcPr>
-            <w:tcW w:w="4054" w:type="dxa"/>
-            <w:tcBorders/>
-          </w:tcPr>
-          <w:p>
-            <w:pPr>
-              <w:pStyle w:val="Normal"/>
-              <w:widowControl/>
+            <w:tcW w:w="4055" w:type="dxa"/>
+            <w:tcBorders/>
+          </w:tcPr>
+          <w:p>
+            <w:pPr>
+              <w:pStyle w:val="Normal"/>
+              <w:widowControl w:val="false"/>
+              <w:suppressAutoHyphens w:val="true"/>
               <w:spacing w:lineRule="auto" w:line="240" w:before="0" w:after="0"/>
               <w:jc w:val="left"/>
               <w:rPr>
@@ -4081,6 +4202,7 @@
     <w:qFormat/>
     <w:pPr>
       <w:widowControl/>
+      <w:suppressAutoHyphens w:val="true"/>
       <w:bidi w:val="0"/>
       <w:spacing w:lineRule="auto" w:line="259" w:before="0" w:after="160"/>
       <w:jc w:val="left"/>

</xml_diff>